<commit_message>
final notebook and IV excel
</commit_message>
<xml_diff>
--- a/Logistic_Lead_Scoring_Case_Study/Assignment Subjective Questions.docx
+++ b/Logistic_Lead_Scoring_Case_Study/Assignment Subjective Questions.docx
@@ -1,6 +1,6 @@
 
 <file path=word/document.xml><?xml version="1.0" encoding="utf-8"?>
-<w:document xmlns:wpc="http://schemas.microsoft.com/office/word/2010/wordprocessingCanvas" xmlns:cx="http://schemas.microsoft.com/office/drawing/2014/chartex" xmlns:cx1="http://schemas.microsoft.com/office/drawing/2015/9/8/chartex" xmlns:cx2="http://schemas.microsoft.com/office/drawing/2015/10/21/chartex" xmlns:cx3="http://schemas.microsoft.com/office/drawing/2016/5/9/chartex" xmlns:cx4="http://schemas.microsoft.com/office/drawing/2016/5/10/chartex" xmlns:cx5="http://schemas.microsoft.com/office/drawing/2016/5/11/chartex" xmlns:cx6="http://schemas.microsoft.com/office/drawing/2016/5/12/chartex" xmlns:cx7="http://schemas.microsoft.com/office/drawing/2016/5/13/chartex" xmlns:cx8="http://schemas.microsoft.com/office/drawing/2016/5/14/chartex" xmlns:mc="http://schemas.openxmlformats.org/markup-compatibility/2006" xmlns:aink="http://schemas.microsoft.com/office/drawing/2016/ink" xmlns:am3d="http://schemas.microsoft.com/office/drawing/2017/model3d" xmlns:o="urn:schemas-microsoft-com:office:office" xmlns:r="http://schemas.openxmlformats.org/officeDocument/2006/relationships" xmlns:m="http://schemas.openxmlformats.org/officeDocument/2006/math" xmlns:v="urn:schemas-microsoft-com:vml" xmlns:wp14="http://schemas.microsoft.com/office/word/2010/wordprocessingDrawing" xmlns:wp="http://schemas.openxmlformats.org/drawingml/2006/wordprocessingDrawing" xmlns:w10="urn:schemas-microsoft-com:office:word" xmlns:w="http://schemas.openxmlformats.org/wordprocessingml/2006/main" xmlns:w14="http://schemas.microsoft.com/office/word/2010/wordml" xmlns:w15="http://schemas.microsoft.com/office/word/2012/wordml" xmlns:w16cid="http://schemas.microsoft.com/office/word/2016/wordml/cid" xmlns:w16se="http://schemas.microsoft.com/office/word/2015/wordml/symex" xmlns:wpg="http://schemas.microsoft.com/office/word/2010/wordprocessingGroup" xmlns:wpi="http://schemas.microsoft.com/office/word/2010/wordprocessingInk" xmlns:wne="http://schemas.microsoft.com/office/word/2006/wordml" xmlns:wps="http://schemas.microsoft.com/office/word/2010/wordprocessingShape" mc:Ignorable="w14 w15 w16se w16cid wp14">
+<w:document xmlns:wpc="http://schemas.microsoft.com/office/word/2010/wordprocessingCanvas" xmlns:mc="http://schemas.openxmlformats.org/markup-compatibility/2006" xmlns:o="urn:schemas-microsoft-com:office:office" xmlns:r="http://schemas.openxmlformats.org/officeDocument/2006/relationships" xmlns:m="http://schemas.openxmlformats.org/officeDocument/2006/math" xmlns:v="urn:schemas-microsoft-com:vml" xmlns:wp14="http://schemas.microsoft.com/office/word/2010/wordprocessingDrawing" xmlns:wp="http://schemas.openxmlformats.org/drawingml/2006/wordprocessingDrawing" xmlns:w10="urn:schemas-microsoft-com:office:word" xmlns:w="http://schemas.openxmlformats.org/wordprocessingml/2006/main" xmlns:w14="http://schemas.microsoft.com/office/word/2010/wordml" xmlns:w15="http://schemas.microsoft.com/office/word/2012/wordml" xmlns:wpg="http://schemas.microsoft.com/office/word/2010/wordprocessingGroup" xmlns:wpi="http://schemas.microsoft.com/office/word/2010/wordprocessingInk" xmlns:wne="http://schemas.microsoft.com/office/word/2006/wordml" xmlns:wps="http://schemas.microsoft.com/office/word/2010/wordprocessingShape" mc:Ignorable="w14 w15 wp14">
   <w:body>
     <w:p>
       <w:pPr>
@@ -12,10 +12,76 @@
       <w:r>
         <w:t>Which are the top three variables in your model which contribute most towards the probability of a lead getting converted?</w:t>
       </w:r>
-      <w:r>
-        <w:br/>
-      </w:r>
-    </w:p>
+    </w:p>
+    <w:p>
+      <w:pPr>
+        <w:ind w:left="360"/>
+      </w:pPr>
+    </w:p>
+    <w:p>
+      <w:proofErr w:type="spellStart"/>
+      <w:r>
+        <w:t>Occupation,Lead</w:t>
+      </w:r>
+      <w:proofErr w:type="spellEnd"/>
+      <w:r>
+        <w:t xml:space="preserve"> </w:t>
+      </w:r>
+      <w:proofErr w:type="spellStart"/>
+      <w:r>
+        <w:t>Source,Last</w:t>
+      </w:r>
+      <w:proofErr w:type="spellEnd"/>
+      <w:r>
+        <w:t xml:space="preserve"> Activity</w:t>
+      </w:r>
+      <w:r>
+        <w:t xml:space="preserve"> are the top three important </w:t>
+      </w:r>
+      <w:r>
+        <w:t>predictors</w:t>
+      </w:r>
+      <w:r>
+        <w:t xml:space="preserve"> </w:t>
+      </w:r>
+      <w:r>
+        <w:t xml:space="preserve">when ranked based on their standardized coefficient </w:t>
+      </w:r>
+      <w:proofErr w:type="spellStart"/>
+      <w:r>
+        <w:t>values.</w:t>
+      </w:r>
+      <w:r>
+        <w:t>We</w:t>
+      </w:r>
+      <w:proofErr w:type="spellEnd"/>
+      <w:r>
+        <w:t xml:space="preserve"> can infer this as higher the </w:t>
+      </w:r>
+      <w:proofErr w:type="spellStart"/>
+      <w:r>
+        <w:t>magitude</w:t>
+      </w:r>
+      <w:proofErr w:type="spellEnd"/>
+      <w:r>
+        <w:t xml:space="preserve"> of coefficients ,higher their contribution in predicting the probability of the conversion rate.</w:t>
+      </w:r>
+    </w:p>
+    <w:p/>
+    <w:p>
+      <w:r>
+        <w:t>The conversion rates of these variables.</w:t>
+      </w:r>
+    </w:p>
+    <w:p/>
+    <w:p>
+      <w:r>
+        <w:t>Also based on the Information value provided by these variables.</w:t>
+      </w:r>
+    </w:p>
+    <w:p/>
+    <w:p/>
+    <w:p/>
     <w:p>
       <w:pPr>
         <w:numPr>
@@ -27,6 +93,91 @@
         <w:t>What are the top 3 categorical/dummy variables in the model which should be focused the most on in order to increase the probability of lead conversion?</w:t>
       </w:r>
     </w:p>
+    <w:p>
+      <w:pPr>
+        <w:ind w:left="720"/>
+      </w:pPr>
+    </w:p>
+    <w:p>
+      <w:r>
+        <w:t xml:space="preserve">Last </w:t>
+      </w:r>
+      <w:proofErr w:type="spellStart"/>
+      <w:r>
+        <w:t>Activity_Olark</w:t>
+      </w:r>
+      <w:proofErr w:type="spellEnd"/>
+      <w:r>
+        <w:t xml:space="preserve"> Chat Conversation</w:t>
+      </w:r>
+      <w:r>
+        <w:t>,</w:t>
+      </w:r>
+    </w:p>
+    <w:p>
+      <w:r>
+        <w:t xml:space="preserve">Last </w:t>
+      </w:r>
+      <w:proofErr w:type="spellStart"/>
+      <w:r>
+        <w:t>Activity_Email</w:t>
+      </w:r>
+      <w:proofErr w:type="spellEnd"/>
+      <w:r>
+        <w:t xml:space="preserve"> Opened</w:t>
+      </w:r>
+    </w:p>
+    <w:p>
+      <w:r>
+        <w:t xml:space="preserve">Lead </w:t>
+      </w:r>
+      <w:proofErr w:type="spellStart"/>
+      <w:r>
+        <w:t>Source_Olark</w:t>
+      </w:r>
+      <w:proofErr w:type="spellEnd"/>
+      <w:r>
+        <w:t xml:space="preserve"> Chat</w:t>
+      </w:r>
+      <w:r>
+        <w:t xml:space="preserve"> </w:t>
+      </w:r>
+      <w:r>
+        <w:t xml:space="preserve">– </w:t>
+      </w:r>
+      <w:proofErr w:type="spellStart"/>
+      <w:proofErr w:type="gramStart"/>
+      <w:r>
+        <w:t>Olark</w:t>
+      </w:r>
+      <w:proofErr w:type="spellEnd"/>
+      <w:r>
+        <w:t xml:space="preserve">  Chat</w:t>
+      </w:r>
+      <w:proofErr w:type="gramEnd"/>
+      <w:r>
+        <w:t xml:space="preserve"> conversations </w:t>
+      </w:r>
+    </w:p>
+    <w:p/>
+    <w:p>
+      <w:r>
+        <w:t>Total Time Spent on Website</w:t>
+      </w:r>
+      <w:r>
+        <w:t>– if we can ensure that a student spends more time on the website.</w:t>
+      </w:r>
+    </w:p>
+    <w:p>
+      <w:pPr>
+        <w:ind w:left="720"/>
+      </w:pPr>
+    </w:p>
+    <w:p>
+      <w:pPr>
+        <w:ind w:left="720"/>
+      </w:pPr>
+    </w:p>
     <w:p/>
     <w:p>
       <w:pPr>
@@ -36,32 +187,55 @@
         </w:numPr>
       </w:pPr>
       <w:r>
-        <w:t>X Education has a period of 2 months every year during which they hire some interns. The sales team</w:t>
+        <w:t>X Education has a period of 2 months every year during which they hire some interns. The sales team, in particular, has around 10 interns allotted to them. So during this phase, they wish to make the lead conversion more aggressive. So they want almost all of the potential leads (i.e. the customers who have been predicted as 1 by the model) to be converted and hence, want to make phone calls to as much of such people as possible. Suggest a good strategy they should employ at this stage.</w:t>
+      </w:r>
+    </w:p>
+    <w:p>
+      <w:pPr>
+        <w:ind w:left="720"/>
+      </w:pPr>
+    </w:p>
+    <w:p>
+      <w:r>
+        <w:t xml:space="preserve">Based on the </w:t>
+      </w:r>
+      <w:proofErr w:type="spellStart"/>
+      <w:r>
+        <w:t>model</w:t>
       </w:r>
       <w:proofErr w:type="gramStart"/>
       <w:r>
-        <w:t>, in particular, has</w:t>
-      </w:r>
+        <w:t>,</w:t>
+      </w:r>
+      <w:r>
+        <w:t>Working</w:t>
+      </w:r>
+      <w:proofErr w:type="spellEnd"/>
       <w:proofErr w:type="gramEnd"/>
       <w:r>
-        <w:t xml:space="preserve"> around 10 interns allotted to them. </w:t>
-      </w:r>
-      <w:proofErr w:type="gramStart"/>
-      <w:r>
-        <w:t>So</w:t>
-      </w:r>
-      <w:proofErr w:type="gramEnd"/>
-      <w:r>
-        <w:t xml:space="preserve"> during this phase, they wish to make the lead conversion more aggressive. </w:t>
-      </w:r>
-      <w:proofErr w:type="gramStart"/>
-      <w:r>
-        <w:t>So</w:t>
-      </w:r>
-      <w:proofErr w:type="gramEnd"/>
-      <w:r>
-        <w:t xml:space="preserve"> they want almost all of the potential leads (i.e. the customers who have been predicted as 1 by the model) to be converted and hence, want to make phone calls to as much of such people as possible. Suggest a good strategy they should employ at this stage.</w:t>
-      </w:r>
+        <w:t xml:space="preserve"> professionals who are through references should be </w:t>
+      </w:r>
+      <w:proofErr w:type="spellStart"/>
+      <w:r>
+        <w:t>targetted</w:t>
+      </w:r>
+      <w:proofErr w:type="spellEnd"/>
+      <w:r>
+        <w:t xml:space="preserve"> first.</w:t>
+      </w:r>
+    </w:p>
+    <w:p/>
+    <w:p/>
+    <w:p>
+      <w:r>
+        <w:t>And then phone calls.</w:t>
+      </w:r>
+      <w:r>
+        <w:t xml:space="preserve"> </w:t>
+      </w:r>
+    </w:p>
+    <w:p/>
+    <w:p>
       <w:r>
         <w:br/>
       </w:r>
@@ -74,24 +248,72 @@
         </w:numPr>
       </w:pPr>
       <w:r>
-        <w:t xml:space="preserve">Similarly, at times, the company reaches its target for a quarter before the deadline. During this time, the company wants the sales team to focus on some new work as well. </w:t>
-      </w:r>
-      <w:proofErr w:type="gramStart"/>
-      <w:r>
-        <w:t>So</w:t>
-      </w:r>
-      <w:proofErr w:type="gramEnd"/>
-      <w:r>
-        <w:t xml:space="preserve"> during this time, the company’s aim is to not make phone calls unless it’s extremely necessary, i.e. they want to minimi</w:t>
+        <w:t>Similarly, at times, the company reaches its target for a quarter before the deadline. During this time, the company wants the sales team to focus on some new work as well. So during this time, the company’s aim is to not make phone calls unless it’s extremely necessary, i.e. they want to minimi</w:t>
       </w:r>
       <w:r>
         <w:t>z</w:t>
       </w:r>
+      <w:r>
+        <w:t>e the rate of useless phone calls. Suggest a strategy they should employ at this stage.</w:t>
+      </w:r>
+    </w:p>
+    <w:p>
+      <w:r>
+        <w:lastRenderedPageBreak/>
+        <w:t>Work on website content</w:t>
+      </w:r>
+      <w:r>
+        <w:t>?</w:t>
+      </w:r>
+    </w:p>
+    <w:p>
+      <w:r>
+        <w:t xml:space="preserve">Conduct trainings to employees on </w:t>
+      </w:r>
+      <w:proofErr w:type="spellStart"/>
+      <w:r>
+        <w:t>Olark</w:t>
+      </w:r>
+      <w:proofErr w:type="spellEnd"/>
+      <w:r>
+        <w:t xml:space="preserve"> chat</w:t>
+      </w:r>
+    </w:p>
+    <w:p/>
+    <w:p>
+      <w:proofErr w:type="spellStart"/>
+      <w:r>
+        <w:t>Olark</w:t>
+      </w:r>
+      <w:proofErr w:type="spellEnd"/>
+      <w:r>
+        <w:t xml:space="preserve"> chat conversations should happen</w:t>
+      </w:r>
+    </w:p>
+    <w:p>
+      <w:r>
+        <w:t>More effective emails to be sent</w:t>
+      </w:r>
+    </w:p>
+    <w:p>
+      <w:r>
+        <w:t>Effective content on the website</w:t>
+      </w:r>
+    </w:p>
+    <w:p>
       <w:bookmarkStart w:id="0" w:name="_GoBack"/>
       <w:bookmarkEnd w:id="0"/>
-      <w:r>
-        <w:t>e the rate of useless phone calls. Suggest a strategy they should employ at this stage.</w:t>
-      </w:r>
+    </w:p>
+    <w:p/>
+    <w:p>
+      <w:pPr>
+        <w:ind w:left="720"/>
+      </w:pPr>
+    </w:p>
+    <w:p>
+      <w:pPr>
+        <w:ind w:left="720"/>
+      </w:pPr>
     </w:p>
     <w:sectPr>
       <w:pgSz w:w="12240" w:h="15840"/>
@@ -104,8 +326,8 @@
 </file>
 
 <file path=word/numbering.xml><?xml version="1.0" encoding="utf-8"?>
-<w:numbering xmlns:wpc="http://schemas.microsoft.com/office/word/2010/wordprocessingCanvas" xmlns:cx="http://schemas.microsoft.com/office/drawing/2014/chartex" xmlns:cx1="http://schemas.microsoft.com/office/drawing/2015/9/8/chartex" xmlns:cx2="http://schemas.microsoft.com/office/drawing/2015/10/21/chartex" xmlns:cx3="http://schemas.microsoft.com/office/drawing/2016/5/9/chartex" xmlns:cx4="http://schemas.microsoft.com/office/drawing/2016/5/10/chartex" xmlns:cx5="http://schemas.microsoft.com/office/drawing/2016/5/11/chartex" xmlns:cx6="http://schemas.microsoft.com/office/drawing/2016/5/12/chartex" xmlns:cx7="http://schemas.microsoft.com/office/drawing/2016/5/13/chartex" xmlns:cx8="http://schemas.microsoft.com/office/drawing/2016/5/14/chartex" xmlns:mc="http://schemas.openxmlformats.org/markup-compatibility/2006" xmlns:aink="http://schemas.microsoft.com/office/drawing/2016/ink" xmlns:am3d="http://schemas.microsoft.com/office/drawing/2017/model3d" xmlns:o="urn:schemas-microsoft-com:office:office" xmlns:r="http://schemas.openxmlformats.org/officeDocument/2006/relationships" xmlns:m="http://schemas.openxmlformats.org/officeDocument/2006/math" xmlns:v="urn:schemas-microsoft-com:vml" xmlns:wp14="http://schemas.microsoft.com/office/word/2010/wordprocessingDrawing" xmlns:wp="http://schemas.openxmlformats.org/drawingml/2006/wordprocessingDrawing" xmlns:w10="urn:schemas-microsoft-com:office:word" xmlns:w="http://schemas.openxmlformats.org/wordprocessingml/2006/main" xmlns:w14="http://schemas.microsoft.com/office/word/2010/wordml" xmlns:w15="http://schemas.microsoft.com/office/word/2012/wordml" xmlns:w16cid="http://schemas.microsoft.com/office/word/2016/wordml/cid" xmlns:w16se="http://schemas.microsoft.com/office/word/2015/wordml/symex" xmlns:wpg="http://schemas.microsoft.com/office/word/2010/wordprocessingGroup" xmlns:wpi="http://schemas.microsoft.com/office/word/2010/wordprocessingInk" xmlns:wne="http://schemas.microsoft.com/office/word/2006/wordml" xmlns:wps="http://schemas.microsoft.com/office/word/2010/wordprocessingShape" mc:Ignorable="w14 w15 w16se w16cid wp14">
-  <w:abstractNum w:abstractNumId="0" w15:restartNumberingAfterBreak="0">
+<w:numbering xmlns:wpc="http://schemas.microsoft.com/office/word/2010/wordprocessingCanvas" xmlns:mc="http://schemas.openxmlformats.org/markup-compatibility/2006" xmlns:o="urn:schemas-microsoft-com:office:office" xmlns:r="http://schemas.openxmlformats.org/officeDocument/2006/relationships" xmlns:m="http://schemas.openxmlformats.org/officeDocument/2006/math" xmlns:v="urn:schemas-microsoft-com:vml" xmlns:wp14="http://schemas.microsoft.com/office/word/2010/wordprocessingDrawing" xmlns:wp="http://schemas.openxmlformats.org/drawingml/2006/wordprocessingDrawing" xmlns:w10="urn:schemas-microsoft-com:office:word" xmlns:w="http://schemas.openxmlformats.org/wordprocessingml/2006/main" xmlns:w14="http://schemas.microsoft.com/office/word/2010/wordml" xmlns:w15="http://schemas.microsoft.com/office/word/2012/wordml" xmlns:wpg="http://schemas.microsoft.com/office/word/2010/wordprocessingGroup" xmlns:wpi="http://schemas.microsoft.com/office/word/2010/wordprocessingInk" xmlns:wne="http://schemas.microsoft.com/office/word/2006/wordml" xmlns:wps="http://schemas.microsoft.com/office/word/2010/wordprocessingShape" mc:Ignorable="w14 w15 wp14">
+  <w:abstractNum w:abstractNumId="0">
     <w:nsid w:val="7BF37681"/>
     <w:multiLevelType w:val="multilevel"/>
     <w:tmpl w:val="EB7A45C0"/>
@@ -225,7 +447,7 @@
 </file>
 
 <file path=word/styles.xml><?xml version="1.0" encoding="utf-8"?>
-<w:styles xmlns:mc="http://schemas.openxmlformats.org/markup-compatibility/2006" xmlns:r="http://schemas.openxmlformats.org/officeDocument/2006/relationships" xmlns:w="http://schemas.openxmlformats.org/wordprocessingml/2006/main" xmlns:w14="http://schemas.microsoft.com/office/word/2010/wordml" xmlns:w15="http://schemas.microsoft.com/office/word/2012/wordml" xmlns:w16cid="http://schemas.microsoft.com/office/word/2016/wordml/cid" xmlns:w16se="http://schemas.microsoft.com/office/word/2015/wordml/symex" mc:Ignorable="w14 w15 w16se w16cid">
+<w:styles xmlns:mc="http://schemas.openxmlformats.org/markup-compatibility/2006" xmlns:r="http://schemas.openxmlformats.org/officeDocument/2006/relationships" xmlns:w="http://schemas.openxmlformats.org/wordprocessingml/2006/main" xmlns:w14="http://schemas.microsoft.com/office/word/2010/wordml" xmlns:w15="http://schemas.microsoft.com/office/word/2012/wordml" mc:Ignorable="w14 w15">
   <w:docDefaults>
     <w:rPrDefault>
       <w:rPr>
@@ -241,7 +463,7 @@
       </w:pPr>
     </w:pPrDefault>
   </w:docDefaults>
-  <w:latentStyles w:defLockedState="0" w:defUIPriority="99" w:defSemiHidden="0" w:defUnhideWhenUsed="0" w:defQFormat="0" w:count="375">
+  <w:latentStyles w:defLockedState="0" w:defUIPriority="99" w:defSemiHidden="0" w:defUnhideWhenUsed="0" w:defQFormat="0" w:count="371">
     <w:lsdException w:name="Normal" w:uiPriority="0" w:qFormat="1"/>
     <w:lsdException w:name="heading 1" w:uiPriority="9" w:qFormat="1"/>
     <w:lsdException w:name="heading 2" w:semiHidden="1" w:uiPriority="9" w:unhideWhenUsed="1" w:qFormat="1"/>
@@ -613,10 +835,6 @@
     <w:lsdException w:name="List Table 5 Dark Accent 6" w:uiPriority="50"/>
     <w:lsdException w:name="List Table 6 Colorful Accent 6" w:uiPriority="51"/>
     <w:lsdException w:name="List Table 7 Colorful Accent 6" w:uiPriority="52"/>
-    <w:lsdException w:name="Mention" w:semiHidden="1" w:unhideWhenUsed="1"/>
-    <w:lsdException w:name="Smart Hyperlink" w:semiHidden="1" w:unhideWhenUsed="1"/>
-    <w:lsdException w:name="Hashtag" w:semiHidden="1" w:unhideWhenUsed="1"/>
-    <w:lsdException w:name="Unresolved Mention" w:semiHidden="1" w:unhideWhenUsed="1"/>
   </w:latentStyles>
   <w:style w:type="paragraph" w:default="1" w:styleId="Normal">
     <w:name w:val="Normal"/>

</xml_diff>

<commit_message>
initial version of the sub questions
</commit_message>
<xml_diff>
--- a/Logistic_Lead_Scoring_Case_Study/Assignment Subjective Questions.docx
+++ b/Logistic_Lead_Scoring_Case_Study/Assignment Subjective Questions.docx
@@ -8,235 +8,2139 @@
           <w:ilvl w:val="0"/>
           <w:numId w:val="1"/>
         </w:numPr>
-      </w:pPr>
-      <w:r>
+        <w:rPr>
+          <w:rFonts w:asciiTheme="majorHAnsi" w:hAnsiTheme="majorHAnsi" w:cstheme="majorHAnsi"/>
+          <w:highlight w:val="cyan"/>
+        </w:rPr>
+      </w:pPr>
+      <w:r>
+        <w:rPr>
+          <w:rFonts w:asciiTheme="majorHAnsi" w:hAnsiTheme="majorHAnsi" w:cstheme="majorHAnsi"/>
+          <w:highlight w:val="cyan"/>
+        </w:rPr>
         <w:t>Which are the top three variables in your model which contribute most towards the probability of a lead getting converted?</w:t>
       </w:r>
     </w:p>
     <w:p>
       <w:pPr>
         <w:ind w:left="360"/>
-      </w:pPr>
-    </w:p>
-    <w:p>
+        <w:rPr>
+          <w:rFonts w:asciiTheme="majorHAnsi" w:hAnsiTheme="majorHAnsi" w:cstheme="majorHAnsi"/>
+        </w:rPr>
+      </w:pPr>
+    </w:p>
+    <w:p>
+      <w:pPr>
+        <w:rPr>
+          <w:rFonts w:asciiTheme="majorHAnsi" w:hAnsiTheme="majorHAnsi" w:cstheme="majorHAnsi"/>
+          <w:b/>
+          <w:u w:val="single"/>
+        </w:rPr>
+      </w:pPr>
+      <w:r>
+        <w:rPr>
+          <w:rFonts w:asciiTheme="majorHAnsi" w:hAnsiTheme="majorHAnsi" w:cstheme="majorHAnsi"/>
+          <w:b/>
+          <w:u w:val="single"/>
+        </w:rPr>
+        <w:t>Answer:</w:t>
+      </w:r>
+    </w:p>
+    <w:p>
+      <w:pPr>
+        <w:rPr>
+          <w:rFonts w:asciiTheme="majorHAnsi" w:hAnsiTheme="majorHAnsi" w:cstheme="majorHAnsi"/>
+          <w:b/>
+          <w:u w:val="single"/>
+        </w:rPr>
+      </w:pPr>
+    </w:p>
+    <w:p>
+      <w:pPr>
+        <w:rPr>
+          <w:rFonts w:asciiTheme="majorHAnsi" w:hAnsiTheme="majorHAnsi" w:cstheme="majorHAnsi"/>
+        </w:rPr>
+      </w:pPr>
+      <w:r>
+        <w:rPr>
+          <w:rFonts w:asciiTheme="majorHAnsi" w:hAnsiTheme="majorHAnsi" w:cstheme="majorHAnsi"/>
+        </w:rPr>
+        <w:t>From the</w:t>
+      </w:r>
+      <w:r>
+        <w:rPr>
+          <w:rFonts w:asciiTheme="majorHAnsi" w:hAnsiTheme="majorHAnsi" w:cstheme="majorHAnsi"/>
+        </w:rPr>
+        <w:t xml:space="preserve"> final version of the Logistic Regression </w:t>
+      </w:r>
       <w:proofErr w:type="spellStart"/>
       <w:r>
-        <w:t>Occupation,Lead</w:t>
+        <w:rPr>
+          <w:rFonts w:asciiTheme="majorHAnsi" w:hAnsiTheme="majorHAnsi" w:cstheme="majorHAnsi"/>
+        </w:rPr>
+        <w:t>model</w:t>
+      </w:r>
+      <w:proofErr w:type="gramStart"/>
+      <w:r>
+        <w:rPr>
+          <w:rFonts w:asciiTheme="majorHAnsi" w:hAnsiTheme="majorHAnsi" w:cstheme="majorHAnsi"/>
+        </w:rPr>
+        <w:t>,the</w:t>
       </w:r>
       <w:proofErr w:type="spellEnd"/>
-      <w:r>
-        <w:t xml:space="preserve"> </w:t>
+      <w:proofErr w:type="gramEnd"/>
+      <w:r>
+        <w:rPr>
+          <w:rFonts w:asciiTheme="majorHAnsi" w:hAnsiTheme="majorHAnsi" w:cstheme="majorHAnsi"/>
+        </w:rPr>
+        <w:t xml:space="preserve"> top three important predictors when ranked based on their standardized coefficient values are</w:t>
+      </w:r>
+    </w:p>
+    <w:p>
+      <w:pPr>
+        <w:rPr>
+          <w:rFonts w:asciiTheme="majorHAnsi" w:hAnsiTheme="majorHAnsi" w:cstheme="majorHAnsi"/>
+        </w:rPr>
+      </w:pPr>
+    </w:p>
+    <w:p>
+      <w:pPr>
+        <w:pStyle w:val="ListParagraph"/>
+        <w:numPr>
+          <w:ilvl w:val="0"/>
+          <w:numId w:val="2"/>
+        </w:numPr>
+        <w:rPr>
+          <w:rFonts w:asciiTheme="majorHAnsi" w:hAnsiTheme="majorHAnsi" w:cstheme="majorHAnsi"/>
+        </w:rPr>
+      </w:pPr>
+      <w:r>
+        <w:rPr>
+          <w:rFonts w:asciiTheme="majorHAnsi" w:hAnsiTheme="majorHAnsi" w:cstheme="majorHAnsi"/>
+        </w:rPr>
+        <w:t>Current Occupation.</w:t>
+      </w:r>
+    </w:p>
+    <w:p>
+      <w:pPr>
+        <w:pStyle w:val="ListParagraph"/>
+        <w:numPr>
+          <w:ilvl w:val="0"/>
+          <w:numId w:val="2"/>
+        </w:numPr>
+        <w:rPr>
+          <w:rFonts w:asciiTheme="majorHAnsi" w:hAnsiTheme="majorHAnsi" w:cstheme="majorHAnsi"/>
+        </w:rPr>
+      </w:pPr>
+      <w:r>
+        <w:rPr>
+          <w:rFonts w:asciiTheme="majorHAnsi" w:hAnsiTheme="majorHAnsi" w:cstheme="majorHAnsi"/>
+        </w:rPr>
+        <w:t>Lead Source.</w:t>
+      </w:r>
+    </w:p>
+    <w:p>
+      <w:pPr>
+        <w:pStyle w:val="ListParagraph"/>
+        <w:numPr>
+          <w:ilvl w:val="0"/>
+          <w:numId w:val="2"/>
+        </w:numPr>
+        <w:rPr>
+          <w:rFonts w:asciiTheme="majorHAnsi" w:hAnsiTheme="majorHAnsi" w:cstheme="majorHAnsi"/>
+        </w:rPr>
+      </w:pPr>
+      <w:r>
+        <w:rPr>
+          <w:rFonts w:asciiTheme="majorHAnsi" w:hAnsiTheme="majorHAnsi" w:cstheme="majorHAnsi"/>
+        </w:rPr>
+        <w:t>Last Activity.</w:t>
+      </w:r>
+    </w:p>
+    <w:p>
+      <w:pPr>
+        <w:rPr>
+          <w:rFonts w:asciiTheme="majorHAnsi" w:hAnsiTheme="majorHAnsi" w:cstheme="majorHAnsi"/>
+        </w:rPr>
+      </w:pPr>
+    </w:p>
+    <w:p>
+      <w:pPr>
+        <w:rPr>
+          <w:rFonts w:asciiTheme="majorHAnsi" w:hAnsiTheme="majorHAnsi" w:cstheme="majorHAnsi"/>
+        </w:rPr>
+      </w:pPr>
+      <w:r>
+        <w:rPr>
+          <w:rFonts w:asciiTheme="majorHAnsi" w:hAnsiTheme="majorHAnsi" w:cstheme="majorHAnsi"/>
+        </w:rPr>
+        <w:t xml:space="preserve">We can infer this as higher the magnitude of </w:t>
       </w:r>
       <w:proofErr w:type="spellStart"/>
       <w:r>
-        <w:t>Source,Last</w:t>
+        <w:rPr>
+          <w:rFonts w:asciiTheme="majorHAnsi" w:hAnsiTheme="majorHAnsi" w:cstheme="majorHAnsi"/>
+        </w:rPr>
+        <w:t>coefficients</w:t>
+      </w:r>
+      <w:proofErr w:type="gramStart"/>
+      <w:r>
+        <w:rPr>
+          <w:rFonts w:asciiTheme="majorHAnsi" w:hAnsiTheme="majorHAnsi" w:cstheme="majorHAnsi"/>
+        </w:rPr>
+        <w:t>,higher</w:t>
       </w:r>
       <w:proofErr w:type="spellEnd"/>
-      <w:r>
-        <w:t xml:space="preserve"> Activity</w:t>
-      </w:r>
-      <w:r>
-        <w:t xml:space="preserve"> are the top three important </w:t>
-      </w:r>
-      <w:r>
-        <w:t>predictors</w:t>
-      </w:r>
-      <w:r>
-        <w:t xml:space="preserve"> </w:t>
-      </w:r>
-      <w:r>
-        <w:t xml:space="preserve">when ranked based on their standardized coefficient </w:t>
-      </w:r>
+      <w:proofErr w:type="gramEnd"/>
+      <w:r>
+        <w:rPr>
+          <w:rFonts w:asciiTheme="majorHAnsi" w:hAnsiTheme="majorHAnsi" w:cstheme="majorHAnsi"/>
+        </w:rPr>
+        <w:t xml:space="preserve"> their contribution in predicting the probability of the conversion rate based on the Log odds function.</w:t>
+      </w:r>
+    </w:p>
+    <w:p>
+      <w:pPr>
+        <w:rPr>
+          <w:rFonts w:asciiTheme="majorHAnsi" w:hAnsiTheme="majorHAnsi" w:cstheme="majorHAnsi"/>
+        </w:rPr>
+      </w:pPr>
+    </w:p>
+    <w:p>
+      <w:pPr>
+        <w:rPr>
+          <w:rFonts w:asciiTheme="majorHAnsi" w:hAnsiTheme="majorHAnsi" w:cstheme="majorHAnsi"/>
+        </w:rPr>
+      </w:pPr>
       <w:proofErr w:type="spellStart"/>
       <w:r>
-        <w:t>values.</w:t>
-      </w:r>
-      <w:r>
-        <w:t>We</w:t>
+        <w:rPr>
+          <w:rFonts w:asciiTheme="majorHAnsi" w:hAnsiTheme="majorHAnsi" w:cstheme="majorHAnsi"/>
+        </w:rPr>
+        <w:t>Also</w:t>
+      </w:r>
+      <w:proofErr w:type="gramStart"/>
+      <w:r>
+        <w:rPr>
+          <w:rFonts w:asciiTheme="majorHAnsi" w:hAnsiTheme="majorHAnsi" w:cstheme="majorHAnsi"/>
+        </w:rPr>
+        <w:t>,the</w:t>
       </w:r>
       <w:proofErr w:type="spellEnd"/>
-      <w:r>
-        <w:t xml:space="preserve"> can infer this as higher the </w:t>
-      </w:r>
-      <w:proofErr w:type="spellStart"/>
-      <w:r>
-        <w:t>magitude</w:t>
-      </w:r>
-      <w:proofErr w:type="spellEnd"/>
-      <w:r>
-        <w:t xml:space="preserve"> of coefficients ,higher their contribution in predicting the probability of the conversion rate.</w:t>
-      </w:r>
-    </w:p>
-    <w:p/>
-    <w:p>
-      <w:r>
-        <w:t>The conversion rates of these variables.</w:t>
-      </w:r>
-    </w:p>
-    <w:p/>
-    <w:p>
-      <w:r>
-        <w:t>Also based on the Information value provided by these variables.</w:t>
-      </w:r>
-    </w:p>
-    <w:p/>
-    <w:p/>
-    <w:p/>
+      <w:proofErr w:type="gramEnd"/>
+      <w:r>
+        <w:rPr>
+          <w:rFonts w:asciiTheme="majorHAnsi" w:hAnsiTheme="majorHAnsi" w:cstheme="majorHAnsi"/>
+        </w:rPr>
+        <w:t xml:space="preserve"> Information Value(IV) provided by these three variables is high compared to other variables of the model.</w:t>
+      </w:r>
+    </w:p>
+    <w:p>
+      <w:pPr>
+        <w:rPr>
+          <w:rFonts w:asciiTheme="majorHAnsi" w:hAnsiTheme="majorHAnsi" w:cstheme="majorHAnsi"/>
+        </w:rPr>
+      </w:pPr>
+    </w:p>
+    <w:p>
+      <w:pPr>
+        <w:rPr>
+          <w:rFonts w:asciiTheme="majorHAnsi" w:hAnsiTheme="majorHAnsi" w:cstheme="majorHAnsi"/>
+        </w:rPr>
+      </w:pPr>
+      <w:r>
+        <w:rPr>
+          <w:noProof/>
+          <w:lang w:val="en-IN" w:eastAsia="en-IN"/>
+        </w:rPr>
+        <w:drawing>
+          <wp:inline distT="0" distB="0" distL="0" distR="0" wp14:anchorId="5E6D32C4" wp14:editId="1E417A6C">
+            <wp:extent cx="4276725" cy="1581150"/>
+            <wp:effectExtent l="0" t="0" r="9525" b="0"/>
+            <wp:docPr id="1" name="Picture 1"/>
+            <wp:cNvGraphicFramePr>
+              <a:graphicFrameLocks xmlns:a="http://schemas.openxmlformats.org/drawingml/2006/main" noChangeAspect="1"/>
+            </wp:cNvGraphicFramePr>
+            <a:graphic xmlns:a="http://schemas.openxmlformats.org/drawingml/2006/main">
+              <a:graphicData uri="http://schemas.openxmlformats.org/drawingml/2006/picture">
+                <pic:pic xmlns:pic="http://schemas.openxmlformats.org/drawingml/2006/picture">
+                  <pic:nvPicPr>
+                    <pic:cNvPr id="1" name=""/>
+                    <pic:cNvPicPr/>
+                  </pic:nvPicPr>
+                  <pic:blipFill>
+                    <a:blip r:embed="rId5"/>
+                    <a:stretch>
+                      <a:fillRect/>
+                    </a:stretch>
+                  </pic:blipFill>
+                  <pic:spPr>
+                    <a:xfrm>
+                      <a:off x="0" y="0"/>
+                      <a:ext cx="4276725" cy="1581150"/>
+                    </a:xfrm>
+                    <a:prstGeom prst="rect">
+                      <a:avLst/>
+                    </a:prstGeom>
+                  </pic:spPr>
+                </pic:pic>
+              </a:graphicData>
+            </a:graphic>
+          </wp:inline>
+        </w:drawing>
+      </w:r>
+    </w:p>
+    <w:p>
+      <w:pPr>
+        <w:rPr>
+          <w:rFonts w:asciiTheme="majorHAnsi" w:hAnsiTheme="majorHAnsi" w:cstheme="majorHAnsi"/>
+          <w:b/>
+          <w:u w:val="single"/>
+        </w:rPr>
+      </w:pPr>
+    </w:p>
+    <w:p>
+      <w:pPr>
+        <w:rPr>
+          <w:rFonts w:asciiTheme="majorHAnsi" w:hAnsiTheme="majorHAnsi" w:cstheme="majorHAnsi"/>
+        </w:rPr>
+      </w:pPr>
+    </w:p>
+    <w:p>
+      <w:pPr>
+        <w:rPr>
+          <w:rFonts w:asciiTheme="majorHAnsi" w:hAnsiTheme="majorHAnsi" w:cstheme="majorHAnsi"/>
+        </w:rPr>
+      </w:pPr>
+    </w:p>
     <w:p>
       <w:pPr>
         <w:numPr>
           <w:ilvl w:val="0"/>
           <w:numId w:val="1"/>
         </w:numPr>
-      </w:pPr>
-      <w:r>
+        <w:rPr>
+          <w:rFonts w:asciiTheme="majorHAnsi" w:hAnsiTheme="majorHAnsi" w:cstheme="majorHAnsi"/>
+          <w:highlight w:val="cyan"/>
+        </w:rPr>
+      </w:pPr>
+      <w:r>
+        <w:rPr>
+          <w:rFonts w:asciiTheme="majorHAnsi" w:hAnsiTheme="majorHAnsi" w:cstheme="majorHAnsi"/>
+          <w:highlight w:val="cyan"/>
+        </w:rPr>
         <w:t>What are the top 3 categorical/dummy variables in the model which should be focused the most on in order to increase the probability of lead conversion?</w:t>
       </w:r>
     </w:p>
     <w:p>
       <w:pPr>
         <w:ind w:left="720"/>
-      </w:pPr>
-    </w:p>
-    <w:p>
-      <w:r>
-        <w:t xml:space="preserve">Last </w:t>
+        <w:rPr>
+          <w:rFonts w:asciiTheme="majorHAnsi" w:hAnsiTheme="majorHAnsi" w:cstheme="majorHAnsi"/>
+          <w:highlight w:val="cyan"/>
+        </w:rPr>
+      </w:pPr>
+    </w:p>
+    <w:p>
+      <w:pPr>
+        <w:rPr>
+          <w:rFonts w:asciiTheme="majorHAnsi" w:hAnsiTheme="majorHAnsi" w:cstheme="majorHAnsi"/>
+        </w:rPr>
+      </w:pPr>
+      <w:r>
+        <w:rPr>
+          <w:rFonts w:asciiTheme="majorHAnsi" w:hAnsiTheme="majorHAnsi" w:cstheme="majorHAnsi"/>
+        </w:rPr>
+        <w:t xml:space="preserve">The final set of </w:t>
+      </w:r>
+      <w:r>
+        <w:rPr>
+          <w:rFonts w:asciiTheme="majorHAnsi" w:hAnsiTheme="majorHAnsi" w:cstheme="majorHAnsi"/>
+        </w:rPr>
+        <w:t>predictors recommended by the model in the decreasing order of their regression coefficient values is:</w:t>
+      </w:r>
+    </w:p>
+    <w:p>
+      <w:pPr>
+        <w:rPr>
+          <w:rFonts w:asciiTheme="majorHAnsi" w:hAnsiTheme="majorHAnsi" w:cstheme="majorHAnsi"/>
+        </w:rPr>
+      </w:pPr>
+    </w:p>
+    <w:tbl>
+      <w:tblPr>
+        <w:tblW w:w="4920" w:type="dxa"/>
+        <w:tblInd w:w="108" w:type="dxa"/>
+        <w:tblLook w:val="04A0" w:firstRow="1" w:lastRow="0" w:firstColumn="1" w:lastColumn="0" w:noHBand="0" w:noVBand="1"/>
+      </w:tblPr>
+      <w:tblGrid>
+        <w:gridCol w:w="3680"/>
+        <w:gridCol w:w="1294"/>
+      </w:tblGrid>
+      <w:tr>
+        <w:trPr>
+          <w:trHeight w:val="300"/>
+        </w:trPr>
+        <w:tc>
+          <w:tcPr>
+            <w:tcW w:w="3680" w:type="dxa"/>
+            <w:tcBorders>
+              <w:top w:val="nil"/>
+              <w:left w:val="nil"/>
+              <w:bottom w:val="nil"/>
+              <w:right w:val="nil"/>
+            </w:tcBorders>
+            <w:shd w:val="clear" w:color="000000" w:fill="FFFF00"/>
+            <w:noWrap/>
+            <w:vAlign w:val="bottom"/>
+            <w:hideMark/>
+          </w:tcPr>
+          <w:p>
+            <w:pPr>
+              <w:spacing w:line="240" w:lineRule="auto"/>
+              <w:rPr>
+                <w:rFonts w:ascii="Calibri" w:eastAsia="Times New Roman" w:hAnsi="Calibri" w:cs="Calibri"/>
+                <w:b/>
+                <w:bCs/>
+                <w:color w:val="000000"/>
+                <w:lang w:val="en-IN" w:eastAsia="en-IN"/>
+              </w:rPr>
+            </w:pPr>
+            <w:r>
+              <w:rPr>
+                <w:rFonts w:ascii="Calibri" w:eastAsia="Times New Roman" w:hAnsi="Calibri" w:cs="Calibri"/>
+                <w:b/>
+                <w:bCs/>
+                <w:color w:val="000000"/>
+                <w:lang w:val="en-IN" w:eastAsia="en-IN"/>
+              </w:rPr>
+              <w:t>Variable</w:t>
+            </w:r>
+          </w:p>
+        </w:tc>
+        <w:tc>
+          <w:tcPr>
+            <w:tcW w:w="1240" w:type="dxa"/>
+            <w:tcBorders>
+              <w:top w:val="nil"/>
+              <w:left w:val="nil"/>
+              <w:bottom w:val="nil"/>
+              <w:right w:val="nil"/>
+            </w:tcBorders>
+            <w:shd w:val="clear" w:color="000000" w:fill="FFFF00"/>
+            <w:noWrap/>
+            <w:vAlign w:val="bottom"/>
+            <w:hideMark/>
+          </w:tcPr>
+          <w:p>
+            <w:pPr>
+              <w:spacing w:line="240" w:lineRule="auto"/>
+              <w:rPr>
+                <w:rFonts w:ascii="Calibri" w:eastAsia="Times New Roman" w:hAnsi="Calibri" w:cs="Calibri"/>
+                <w:b/>
+                <w:bCs/>
+                <w:color w:val="000000"/>
+                <w:lang w:val="en-IN" w:eastAsia="en-IN"/>
+              </w:rPr>
+            </w:pPr>
+            <w:r>
+              <w:rPr>
+                <w:rFonts w:ascii="Calibri" w:eastAsia="Times New Roman" w:hAnsi="Calibri" w:cs="Calibri"/>
+                <w:b/>
+                <w:bCs/>
+                <w:color w:val="000000"/>
+                <w:lang w:val="en-IN" w:eastAsia="en-IN"/>
+              </w:rPr>
+              <w:t>Coefficients</w:t>
+            </w:r>
+          </w:p>
+        </w:tc>
+      </w:tr>
+      <w:tr>
+        <w:trPr>
+          <w:trHeight w:val="300"/>
+        </w:trPr>
+        <w:tc>
+          <w:tcPr>
+            <w:tcW w:w="3680" w:type="dxa"/>
+            <w:tcBorders>
+              <w:top w:val="nil"/>
+              <w:left w:val="nil"/>
+              <w:bottom w:val="nil"/>
+              <w:right w:val="nil"/>
+            </w:tcBorders>
+            <w:shd w:val="clear" w:color="auto" w:fill="auto"/>
+            <w:noWrap/>
+            <w:vAlign w:val="bottom"/>
+            <w:hideMark/>
+          </w:tcPr>
+          <w:p>
+            <w:pPr>
+              <w:spacing w:line="240" w:lineRule="auto"/>
+              <w:rPr>
+                <w:rFonts w:ascii="Calibri" w:eastAsia="Times New Roman" w:hAnsi="Calibri" w:cs="Calibri"/>
+                <w:color w:val="000000"/>
+                <w:lang w:val="en-IN" w:eastAsia="en-IN"/>
+              </w:rPr>
+            </w:pPr>
+            <w:proofErr w:type="spellStart"/>
+            <w:r>
+              <w:rPr>
+                <w:rFonts w:ascii="Calibri" w:eastAsia="Times New Roman" w:hAnsi="Calibri" w:cs="Calibri"/>
+                <w:color w:val="000000"/>
+                <w:lang w:val="en-IN" w:eastAsia="en-IN"/>
+              </w:rPr>
+              <w:t>Occupation_Working</w:t>
+            </w:r>
+            <w:proofErr w:type="spellEnd"/>
+            <w:r>
+              <w:rPr>
+                <w:rFonts w:ascii="Calibri" w:eastAsia="Times New Roman" w:hAnsi="Calibri" w:cs="Calibri"/>
+                <w:color w:val="000000"/>
+                <w:lang w:val="en-IN" w:eastAsia="en-IN"/>
+              </w:rPr>
+              <w:t xml:space="preserve"> Professional</w:t>
+            </w:r>
+          </w:p>
+        </w:tc>
+        <w:tc>
+          <w:tcPr>
+            <w:tcW w:w="1240" w:type="dxa"/>
+            <w:tcBorders>
+              <w:top w:val="nil"/>
+              <w:left w:val="nil"/>
+              <w:bottom w:val="nil"/>
+              <w:right w:val="nil"/>
+            </w:tcBorders>
+            <w:shd w:val="clear" w:color="auto" w:fill="auto"/>
+            <w:noWrap/>
+            <w:vAlign w:val="bottom"/>
+            <w:hideMark/>
+          </w:tcPr>
+          <w:p>
+            <w:pPr>
+              <w:spacing w:line="240" w:lineRule="auto"/>
+              <w:jc w:val="right"/>
+              <w:rPr>
+                <w:rFonts w:ascii="Calibri" w:eastAsia="Times New Roman" w:hAnsi="Calibri" w:cs="Calibri"/>
+                <w:color w:val="000000"/>
+                <w:lang w:val="en-IN" w:eastAsia="en-IN"/>
+              </w:rPr>
+            </w:pPr>
+            <w:r>
+              <w:rPr>
+                <w:rFonts w:ascii="Calibri" w:eastAsia="Times New Roman" w:hAnsi="Calibri" w:cs="Calibri"/>
+                <w:color w:val="000000"/>
+                <w:lang w:val="en-IN" w:eastAsia="en-IN"/>
+              </w:rPr>
+              <w:t>2.9662</w:t>
+            </w:r>
+          </w:p>
+        </w:tc>
+      </w:tr>
+      <w:tr>
+        <w:trPr>
+          <w:trHeight w:val="300"/>
+        </w:trPr>
+        <w:tc>
+          <w:tcPr>
+            <w:tcW w:w="3680" w:type="dxa"/>
+            <w:tcBorders>
+              <w:top w:val="nil"/>
+              <w:left w:val="nil"/>
+              <w:bottom w:val="nil"/>
+              <w:right w:val="nil"/>
+            </w:tcBorders>
+            <w:shd w:val="clear" w:color="auto" w:fill="auto"/>
+            <w:noWrap/>
+            <w:vAlign w:val="bottom"/>
+            <w:hideMark/>
+          </w:tcPr>
+          <w:p>
+            <w:pPr>
+              <w:spacing w:line="240" w:lineRule="auto"/>
+              <w:rPr>
+                <w:rFonts w:ascii="Calibri" w:eastAsia="Times New Roman" w:hAnsi="Calibri" w:cs="Calibri"/>
+                <w:color w:val="000000"/>
+                <w:lang w:val="en-IN" w:eastAsia="en-IN"/>
+              </w:rPr>
+            </w:pPr>
+            <w:r>
+              <w:rPr>
+                <w:rFonts w:ascii="Calibri" w:eastAsia="Times New Roman" w:hAnsi="Calibri" w:cs="Calibri"/>
+                <w:color w:val="000000"/>
+                <w:lang w:val="en-IN" w:eastAsia="en-IN"/>
+              </w:rPr>
+              <w:t xml:space="preserve">Lead </w:t>
+            </w:r>
+            <w:proofErr w:type="spellStart"/>
+            <w:r>
+              <w:rPr>
+                <w:rFonts w:ascii="Calibri" w:eastAsia="Times New Roman" w:hAnsi="Calibri" w:cs="Calibri"/>
+                <w:color w:val="000000"/>
+                <w:lang w:val="en-IN" w:eastAsia="en-IN"/>
+              </w:rPr>
+              <w:t>Source_Reference</w:t>
+            </w:r>
+            <w:proofErr w:type="spellEnd"/>
+          </w:p>
+        </w:tc>
+        <w:tc>
+          <w:tcPr>
+            <w:tcW w:w="1240" w:type="dxa"/>
+            <w:tcBorders>
+              <w:top w:val="nil"/>
+              <w:left w:val="nil"/>
+              <w:bottom w:val="nil"/>
+              <w:right w:val="nil"/>
+            </w:tcBorders>
+            <w:shd w:val="clear" w:color="auto" w:fill="auto"/>
+            <w:noWrap/>
+            <w:vAlign w:val="bottom"/>
+            <w:hideMark/>
+          </w:tcPr>
+          <w:p>
+            <w:pPr>
+              <w:spacing w:line="240" w:lineRule="auto"/>
+              <w:jc w:val="right"/>
+              <w:rPr>
+                <w:rFonts w:ascii="Calibri" w:eastAsia="Times New Roman" w:hAnsi="Calibri" w:cs="Calibri"/>
+                <w:color w:val="000000"/>
+                <w:lang w:val="en-IN" w:eastAsia="en-IN"/>
+              </w:rPr>
+            </w:pPr>
+            <w:r>
+              <w:rPr>
+                <w:rFonts w:ascii="Calibri" w:eastAsia="Times New Roman" w:hAnsi="Calibri" w:cs="Calibri"/>
+                <w:color w:val="000000"/>
+                <w:lang w:val="en-IN" w:eastAsia="en-IN"/>
+              </w:rPr>
+              <w:t>2.8502</w:t>
+            </w:r>
+          </w:p>
+        </w:tc>
+      </w:tr>
+      <w:tr>
+        <w:trPr>
+          <w:trHeight w:val="300"/>
+        </w:trPr>
+        <w:tc>
+          <w:tcPr>
+            <w:tcW w:w="3680" w:type="dxa"/>
+            <w:tcBorders>
+              <w:top w:val="nil"/>
+              <w:left w:val="nil"/>
+              <w:bottom w:val="nil"/>
+              <w:right w:val="nil"/>
+            </w:tcBorders>
+            <w:shd w:val="clear" w:color="auto" w:fill="auto"/>
+            <w:noWrap/>
+            <w:vAlign w:val="bottom"/>
+            <w:hideMark/>
+          </w:tcPr>
+          <w:p>
+            <w:pPr>
+              <w:spacing w:line="240" w:lineRule="auto"/>
+              <w:rPr>
+                <w:rFonts w:ascii="Calibri" w:eastAsia="Times New Roman" w:hAnsi="Calibri" w:cs="Calibri"/>
+                <w:color w:val="000000"/>
+                <w:lang w:val="en-IN" w:eastAsia="en-IN"/>
+              </w:rPr>
+            </w:pPr>
+            <w:r>
+              <w:rPr>
+                <w:rFonts w:ascii="Calibri" w:eastAsia="Times New Roman" w:hAnsi="Calibri" w:cs="Calibri"/>
+                <w:color w:val="000000"/>
+                <w:lang w:val="en-IN" w:eastAsia="en-IN"/>
+              </w:rPr>
+              <w:t xml:space="preserve">Last </w:t>
+            </w:r>
+            <w:proofErr w:type="spellStart"/>
+            <w:r>
+              <w:rPr>
+                <w:rFonts w:ascii="Calibri" w:eastAsia="Times New Roman" w:hAnsi="Calibri" w:cs="Calibri"/>
+                <w:color w:val="000000"/>
+                <w:lang w:val="en-IN" w:eastAsia="en-IN"/>
+              </w:rPr>
+              <w:t>Activity_SMS</w:t>
+            </w:r>
+            <w:proofErr w:type="spellEnd"/>
+            <w:r>
+              <w:rPr>
+                <w:rFonts w:ascii="Calibri" w:eastAsia="Times New Roman" w:hAnsi="Calibri" w:cs="Calibri"/>
+                <w:color w:val="000000"/>
+                <w:lang w:val="en-IN" w:eastAsia="en-IN"/>
+              </w:rPr>
+              <w:t xml:space="preserve"> Sent</w:t>
+            </w:r>
+          </w:p>
+        </w:tc>
+        <w:tc>
+          <w:tcPr>
+            <w:tcW w:w="1240" w:type="dxa"/>
+            <w:tcBorders>
+              <w:top w:val="nil"/>
+              <w:left w:val="nil"/>
+              <w:bottom w:val="nil"/>
+              <w:right w:val="nil"/>
+            </w:tcBorders>
+            <w:shd w:val="clear" w:color="auto" w:fill="auto"/>
+            <w:noWrap/>
+            <w:vAlign w:val="bottom"/>
+            <w:hideMark/>
+          </w:tcPr>
+          <w:p>
+            <w:pPr>
+              <w:spacing w:line="240" w:lineRule="auto"/>
+              <w:jc w:val="right"/>
+              <w:rPr>
+                <w:rFonts w:ascii="Calibri" w:eastAsia="Times New Roman" w:hAnsi="Calibri" w:cs="Calibri"/>
+                <w:color w:val="000000"/>
+                <w:lang w:val="en-IN" w:eastAsia="en-IN"/>
+              </w:rPr>
+            </w:pPr>
+            <w:r>
+              <w:rPr>
+                <w:rFonts w:ascii="Calibri" w:eastAsia="Times New Roman" w:hAnsi="Calibri" w:cs="Calibri"/>
+                <w:color w:val="000000"/>
+                <w:lang w:val="en-IN" w:eastAsia="en-IN"/>
+              </w:rPr>
+              <w:t>1.6785</w:t>
+            </w:r>
+          </w:p>
+        </w:tc>
+      </w:tr>
+      <w:tr>
+        <w:trPr>
+          <w:trHeight w:val="300"/>
+        </w:trPr>
+        <w:tc>
+          <w:tcPr>
+            <w:tcW w:w="3680" w:type="dxa"/>
+            <w:tcBorders>
+              <w:top w:val="nil"/>
+              <w:left w:val="nil"/>
+              <w:bottom w:val="nil"/>
+              <w:right w:val="nil"/>
+            </w:tcBorders>
+            <w:shd w:val="clear" w:color="auto" w:fill="auto"/>
+            <w:noWrap/>
+            <w:vAlign w:val="bottom"/>
+            <w:hideMark/>
+          </w:tcPr>
+          <w:p>
+            <w:pPr>
+              <w:spacing w:line="240" w:lineRule="auto"/>
+              <w:rPr>
+                <w:rFonts w:ascii="Calibri" w:eastAsia="Times New Roman" w:hAnsi="Calibri" w:cs="Calibri"/>
+                <w:color w:val="000000"/>
+                <w:lang w:val="en-IN" w:eastAsia="en-IN"/>
+              </w:rPr>
+            </w:pPr>
+            <w:r>
+              <w:rPr>
+                <w:rFonts w:ascii="Calibri" w:eastAsia="Times New Roman" w:hAnsi="Calibri" w:cs="Calibri"/>
+                <w:color w:val="000000"/>
+                <w:lang w:val="en-IN" w:eastAsia="en-IN"/>
+              </w:rPr>
+              <w:t>Website Time</w:t>
+            </w:r>
+          </w:p>
+        </w:tc>
+        <w:tc>
+          <w:tcPr>
+            <w:tcW w:w="1240" w:type="dxa"/>
+            <w:tcBorders>
+              <w:top w:val="nil"/>
+              <w:left w:val="nil"/>
+              <w:bottom w:val="nil"/>
+              <w:right w:val="nil"/>
+            </w:tcBorders>
+            <w:shd w:val="clear" w:color="auto" w:fill="auto"/>
+            <w:noWrap/>
+            <w:vAlign w:val="bottom"/>
+            <w:hideMark/>
+          </w:tcPr>
+          <w:p>
+            <w:pPr>
+              <w:spacing w:line="240" w:lineRule="auto"/>
+              <w:jc w:val="right"/>
+              <w:rPr>
+                <w:rFonts w:ascii="Calibri" w:eastAsia="Times New Roman" w:hAnsi="Calibri" w:cs="Calibri"/>
+                <w:color w:val="000000"/>
+                <w:lang w:val="en-IN" w:eastAsia="en-IN"/>
+              </w:rPr>
+            </w:pPr>
+            <w:r>
+              <w:rPr>
+                <w:rFonts w:ascii="Calibri" w:eastAsia="Times New Roman" w:hAnsi="Calibri" w:cs="Calibri"/>
+                <w:color w:val="000000"/>
+                <w:lang w:val="en-IN" w:eastAsia="en-IN"/>
+              </w:rPr>
+              <w:t>0.9859</w:t>
+            </w:r>
+          </w:p>
+        </w:tc>
+      </w:tr>
+      <w:tr>
+        <w:trPr>
+          <w:trHeight w:val="300"/>
+        </w:trPr>
+        <w:tc>
+          <w:tcPr>
+            <w:tcW w:w="3680" w:type="dxa"/>
+            <w:tcBorders>
+              <w:top w:val="nil"/>
+              <w:left w:val="nil"/>
+              <w:bottom w:val="nil"/>
+              <w:right w:val="nil"/>
+            </w:tcBorders>
+            <w:shd w:val="clear" w:color="auto" w:fill="auto"/>
+            <w:noWrap/>
+            <w:vAlign w:val="bottom"/>
+            <w:hideMark/>
+          </w:tcPr>
+          <w:p>
+            <w:pPr>
+              <w:spacing w:line="240" w:lineRule="auto"/>
+              <w:rPr>
+                <w:rFonts w:ascii="Calibri" w:eastAsia="Times New Roman" w:hAnsi="Calibri" w:cs="Calibri"/>
+                <w:color w:val="000000"/>
+                <w:lang w:val="en-IN" w:eastAsia="en-IN"/>
+              </w:rPr>
+            </w:pPr>
+            <w:r>
+              <w:rPr>
+                <w:rFonts w:ascii="Calibri" w:eastAsia="Times New Roman" w:hAnsi="Calibri" w:cs="Calibri"/>
+                <w:color w:val="000000"/>
+                <w:lang w:val="en-IN" w:eastAsia="en-IN"/>
+              </w:rPr>
+              <w:t xml:space="preserve">Last </w:t>
+            </w:r>
+            <w:proofErr w:type="spellStart"/>
+            <w:r>
+              <w:rPr>
+                <w:rFonts w:ascii="Calibri" w:eastAsia="Times New Roman" w:hAnsi="Calibri" w:cs="Calibri"/>
+                <w:color w:val="000000"/>
+                <w:lang w:val="en-IN" w:eastAsia="en-IN"/>
+              </w:rPr>
+              <w:t>Activity_Email</w:t>
+            </w:r>
+            <w:proofErr w:type="spellEnd"/>
+            <w:r>
+              <w:rPr>
+                <w:rFonts w:ascii="Calibri" w:eastAsia="Times New Roman" w:hAnsi="Calibri" w:cs="Calibri"/>
+                <w:color w:val="000000"/>
+                <w:lang w:val="en-IN" w:eastAsia="en-IN"/>
+              </w:rPr>
+              <w:t xml:space="preserve"> Opened</w:t>
+            </w:r>
+          </w:p>
+        </w:tc>
+        <w:tc>
+          <w:tcPr>
+            <w:tcW w:w="1240" w:type="dxa"/>
+            <w:tcBorders>
+              <w:top w:val="nil"/>
+              <w:left w:val="nil"/>
+              <w:bottom w:val="nil"/>
+              <w:right w:val="nil"/>
+            </w:tcBorders>
+            <w:shd w:val="clear" w:color="auto" w:fill="auto"/>
+            <w:noWrap/>
+            <w:vAlign w:val="bottom"/>
+            <w:hideMark/>
+          </w:tcPr>
+          <w:p>
+            <w:pPr>
+              <w:spacing w:line="240" w:lineRule="auto"/>
+              <w:jc w:val="right"/>
+              <w:rPr>
+                <w:rFonts w:ascii="Calibri" w:eastAsia="Times New Roman" w:hAnsi="Calibri" w:cs="Calibri"/>
+                <w:color w:val="000000"/>
+                <w:lang w:val="en-IN" w:eastAsia="en-IN"/>
+              </w:rPr>
+            </w:pPr>
+            <w:r>
+              <w:rPr>
+                <w:rFonts w:ascii="Calibri" w:eastAsia="Times New Roman" w:hAnsi="Calibri" w:cs="Calibri"/>
+                <w:color w:val="000000"/>
+                <w:lang w:val="en-IN" w:eastAsia="en-IN"/>
+              </w:rPr>
+              <w:t>0.6105</w:t>
+            </w:r>
+          </w:p>
+        </w:tc>
+      </w:tr>
+      <w:tr>
+        <w:trPr>
+          <w:trHeight w:val="300"/>
+        </w:trPr>
+        <w:tc>
+          <w:tcPr>
+            <w:tcW w:w="3680" w:type="dxa"/>
+            <w:tcBorders>
+              <w:top w:val="nil"/>
+              <w:left w:val="nil"/>
+              <w:bottom w:val="nil"/>
+              <w:right w:val="nil"/>
+            </w:tcBorders>
+            <w:shd w:val="clear" w:color="auto" w:fill="auto"/>
+            <w:noWrap/>
+            <w:vAlign w:val="bottom"/>
+            <w:hideMark/>
+          </w:tcPr>
+          <w:p>
+            <w:pPr>
+              <w:spacing w:line="240" w:lineRule="auto"/>
+              <w:rPr>
+                <w:rFonts w:ascii="Calibri" w:eastAsia="Times New Roman" w:hAnsi="Calibri" w:cs="Calibri"/>
+                <w:color w:val="000000"/>
+                <w:lang w:val="en-IN" w:eastAsia="en-IN"/>
+              </w:rPr>
+            </w:pPr>
+            <w:r>
+              <w:rPr>
+                <w:rFonts w:ascii="Calibri" w:eastAsia="Times New Roman" w:hAnsi="Calibri" w:cs="Calibri"/>
+                <w:color w:val="000000"/>
+                <w:lang w:val="en-IN" w:eastAsia="en-IN"/>
+              </w:rPr>
+              <w:lastRenderedPageBreak/>
+              <w:t xml:space="preserve">Lead </w:t>
+            </w:r>
+            <w:proofErr w:type="spellStart"/>
+            <w:r>
+              <w:rPr>
+                <w:rFonts w:ascii="Calibri" w:eastAsia="Times New Roman" w:hAnsi="Calibri" w:cs="Calibri"/>
+                <w:color w:val="000000"/>
+                <w:lang w:val="en-IN" w:eastAsia="en-IN"/>
+              </w:rPr>
+              <w:t>Source_Olark</w:t>
+            </w:r>
+            <w:proofErr w:type="spellEnd"/>
+            <w:r>
+              <w:rPr>
+                <w:rFonts w:ascii="Calibri" w:eastAsia="Times New Roman" w:hAnsi="Calibri" w:cs="Calibri"/>
+                <w:color w:val="000000"/>
+                <w:lang w:val="en-IN" w:eastAsia="en-IN"/>
+              </w:rPr>
+              <w:t xml:space="preserve"> Chat</w:t>
+            </w:r>
+          </w:p>
+        </w:tc>
+        <w:tc>
+          <w:tcPr>
+            <w:tcW w:w="1240" w:type="dxa"/>
+            <w:tcBorders>
+              <w:top w:val="nil"/>
+              <w:left w:val="nil"/>
+              <w:bottom w:val="nil"/>
+              <w:right w:val="nil"/>
+            </w:tcBorders>
+            <w:shd w:val="clear" w:color="auto" w:fill="auto"/>
+            <w:noWrap/>
+            <w:vAlign w:val="bottom"/>
+            <w:hideMark/>
+          </w:tcPr>
+          <w:p>
+            <w:pPr>
+              <w:spacing w:line="240" w:lineRule="auto"/>
+              <w:jc w:val="right"/>
+              <w:rPr>
+                <w:rFonts w:ascii="Calibri" w:eastAsia="Times New Roman" w:hAnsi="Calibri" w:cs="Calibri"/>
+                <w:color w:val="000000"/>
+                <w:lang w:val="en-IN" w:eastAsia="en-IN"/>
+              </w:rPr>
+            </w:pPr>
+            <w:r>
+              <w:rPr>
+                <w:rFonts w:ascii="Calibri" w:eastAsia="Times New Roman" w:hAnsi="Calibri" w:cs="Calibri"/>
+                <w:color w:val="000000"/>
+                <w:lang w:val="en-IN" w:eastAsia="en-IN"/>
+              </w:rPr>
+              <w:t>0.2311</w:t>
+            </w:r>
+          </w:p>
+        </w:tc>
+      </w:tr>
+      <w:tr>
+        <w:trPr>
+          <w:trHeight w:val="300"/>
+        </w:trPr>
+        <w:tc>
+          <w:tcPr>
+            <w:tcW w:w="3680" w:type="dxa"/>
+            <w:tcBorders>
+              <w:top w:val="nil"/>
+              <w:left w:val="nil"/>
+              <w:bottom w:val="nil"/>
+              <w:right w:val="nil"/>
+            </w:tcBorders>
+            <w:shd w:val="clear" w:color="auto" w:fill="auto"/>
+            <w:noWrap/>
+            <w:vAlign w:val="bottom"/>
+            <w:hideMark/>
+          </w:tcPr>
+          <w:p>
+            <w:pPr>
+              <w:spacing w:line="240" w:lineRule="auto"/>
+              <w:rPr>
+                <w:rFonts w:ascii="Calibri" w:eastAsia="Times New Roman" w:hAnsi="Calibri" w:cs="Calibri"/>
+                <w:color w:val="000000"/>
+                <w:lang w:val="en-IN" w:eastAsia="en-IN"/>
+              </w:rPr>
+            </w:pPr>
+            <w:proofErr w:type="spellStart"/>
+            <w:r>
+              <w:rPr>
+                <w:rFonts w:ascii="Calibri" w:eastAsia="Times New Roman" w:hAnsi="Calibri" w:cs="Calibri"/>
+                <w:color w:val="000000"/>
+                <w:lang w:val="en-IN" w:eastAsia="en-IN"/>
+              </w:rPr>
+              <w:t>TotalVisits</w:t>
+            </w:r>
+            <w:proofErr w:type="spellEnd"/>
+          </w:p>
+        </w:tc>
+        <w:tc>
+          <w:tcPr>
+            <w:tcW w:w="1240" w:type="dxa"/>
+            <w:tcBorders>
+              <w:top w:val="nil"/>
+              <w:left w:val="nil"/>
+              <w:bottom w:val="nil"/>
+              <w:right w:val="nil"/>
+            </w:tcBorders>
+            <w:shd w:val="clear" w:color="auto" w:fill="auto"/>
+            <w:noWrap/>
+            <w:vAlign w:val="bottom"/>
+            <w:hideMark/>
+          </w:tcPr>
+          <w:p>
+            <w:pPr>
+              <w:spacing w:line="240" w:lineRule="auto"/>
+              <w:jc w:val="right"/>
+              <w:rPr>
+                <w:rFonts w:ascii="Calibri" w:eastAsia="Times New Roman" w:hAnsi="Calibri" w:cs="Calibri"/>
+                <w:color w:val="000000"/>
+                <w:lang w:val="en-IN" w:eastAsia="en-IN"/>
+              </w:rPr>
+            </w:pPr>
+            <w:r>
+              <w:rPr>
+                <w:rFonts w:ascii="Calibri" w:eastAsia="Times New Roman" w:hAnsi="Calibri" w:cs="Calibri"/>
+                <w:color w:val="000000"/>
+                <w:lang w:val="en-IN" w:eastAsia="en-IN"/>
+              </w:rPr>
+              <w:t>0.0683</w:t>
+            </w:r>
+          </w:p>
+        </w:tc>
+      </w:tr>
+      <w:tr>
+        <w:trPr>
+          <w:trHeight w:val="300"/>
+        </w:trPr>
+        <w:tc>
+          <w:tcPr>
+            <w:tcW w:w="3680" w:type="dxa"/>
+            <w:tcBorders>
+              <w:top w:val="nil"/>
+              <w:left w:val="nil"/>
+              <w:bottom w:val="nil"/>
+              <w:right w:val="nil"/>
+            </w:tcBorders>
+            <w:shd w:val="clear" w:color="auto" w:fill="auto"/>
+            <w:noWrap/>
+            <w:vAlign w:val="bottom"/>
+            <w:hideMark/>
+          </w:tcPr>
+          <w:p>
+            <w:pPr>
+              <w:spacing w:line="240" w:lineRule="auto"/>
+              <w:rPr>
+                <w:rFonts w:ascii="Calibri" w:eastAsia="Times New Roman" w:hAnsi="Calibri" w:cs="Calibri"/>
+                <w:color w:val="000000"/>
+                <w:lang w:val="en-IN" w:eastAsia="en-IN"/>
+              </w:rPr>
+            </w:pPr>
+            <w:r>
+              <w:rPr>
+                <w:rFonts w:ascii="Calibri" w:eastAsia="Times New Roman" w:hAnsi="Calibri" w:cs="Calibri"/>
+                <w:color w:val="000000"/>
+                <w:lang w:val="en-IN" w:eastAsia="en-IN"/>
+              </w:rPr>
+              <w:t xml:space="preserve">Lead </w:t>
+            </w:r>
+            <w:proofErr w:type="spellStart"/>
+            <w:r>
+              <w:rPr>
+                <w:rFonts w:ascii="Calibri" w:eastAsia="Times New Roman" w:hAnsi="Calibri" w:cs="Calibri"/>
+                <w:color w:val="000000"/>
+                <w:lang w:val="en-IN" w:eastAsia="en-IN"/>
+              </w:rPr>
+              <w:t>Source_Direct</w:t>
+            </w:r>
+            <w:proofErr w:type="spellEnd"/>
+            <w:r>
+              <w:rPr>
+                <w:rFonts w:ascii="Calibri" w:eastAsia="Times New Roman" w:hAnsi="Calibri" w:cs="Calibri"/>
+                <w:color w:val="000000"/>
+                <w:lang w:val="en-IN" w:eastAsia="en-IN"/>
+              </w:rPr>
+              <w:t xml:space="preserve"> Traffic</w:t>
+            </w:r>
+          </w:p>
+        </w:tc>
+        <w:tc>
+          <w:tcPr>
+            <w:tcW w:w="1240" w:type="dxa"/>
+            <w:tcBorders>
+              <w:top w:val="nil"/>
+              <w:left w:val="nil"/>
+              <w:bottom w:val="nil"/>
+              <w:right w:val="nil"/>
+            </w:tcBorders>
+            <w:shd w:val="clear" w:color="auto" w:fill="auto"/>
+            <w:noWrap/>
+            <w:vAlign w:val="bottom"/>
+            <w:hideMark/>
+          </w:tcPr>
+          <w:p>
+            <w:pPr>
+              <w:spacing w:line="240" w:lineRule="auto"/>
+              <w:jc w:val="right"/>
+              <w:rPr>
+                <w:rFonts w:ascii="Calibri" w:eastAsia="Times New Roman" w:hAnsi="Calibri" w:cs="Calibri"/>
+                <w:color w:val="000000"/>
+                <w:lang w:val="en-IN" w:eastAsia="en-IN"/>
+              </w:rPr>
+            </w:pPr>
+            <w:r>
+              <w:rPr>
+                <w:rFonts w:ascii="Calibri" w:eastAsia="Times New Roman" w:hAnsi="Calibri" w:cs="Calibri"/>
+                <w:color w:val="000000"/>
+                <w:lang w:val="en-IN" w:eastAsia="en-IN"/>
+              </w:rPr>
+              <w:t>-0.2514</w:t>
+            </w:r>
+          </w:p>
+        </w:tc>
+      </w:tr>
+      <w:tr>
+        <w:trPr>
+          <w:trHeight w:val="300"/>
+        </w:trPr>
+        <w:tc>
+          <w:tcPr>
+            <w:tcW w:w="3680" w:type="dxa"/>
+            <w:tcBorders>
+              <w:top w:val="nil"/>
+              <w:left w:val="nil"/>
+              <w:bottom w:val="nil"/>
+              <w:right w:val="nil"/>
+            </w:tcBorders>
+            <w:shd w:val="clear" w:color="auto" w:fill="auto"/>
+            <w:noWrap/>
+            <w:vAlign w:val="bottom"/>
+            <w:hideMark/>
+          </w:tcPr>
+          <w:p>
+            <w:pPr>
+              <w:spacing w:line="240" w:lineRule="auto"/>
+              <w:rPr>
+                <w:rFonts w:ascii="Calibri" w:eastAsia="Times New Roman" w:hAnsi="Calibri" w:cs="Calibri"/>
+                <w:color w:val="000000"/>
+                <w:lang w:val="en-IN" w:eastAsia="en-IN"/>
+              </w:rPr>
+            </w:pPr>
+            <w:proofErr w:type="spellStart"/>
+            <w:r>
+              <w:rPr>
+                <w:rFonts w:ascii="Calibri" w:eastAsia="Times New Roman" w:hAnsi="Calibri" w:cs="Calibri"/>
+                <w:color w:val="000000"/>
+                <w:lang w:val="en-IN" w:eastAsia="en-IN"/>
+              </w:rPr>
+              <w:t>Country_India</w:t>
+            </w:r>
+            <w:proofErr w:type="spellEnd"/>
+          </w:p>
+        </w:tc>
+        <w:tc>
+          <w:tcPr>
+            <w:tcW w:w="1240" w:type="dxa"/>
+            <w:tcBorders>
+              <w:top w:val="nil"/>
+              <w:left w:val="nil"/>
+              <w:bottom w:val="nil"/>
+              <w:right w:val="nil"/>
+            </w:tcBorders>
+            <w:shd w:val="clear" w:color="auto" w:fill="auto"/>
+            <w:noWrap/>
+            <w:vAlign w:val="bottom"/>
+            <w:hideMark/>
+          </w:tcPr>
+          <w:p>
+            <w:pPr>
+              <w:spacing w:line="240" w:lineRule="auto"/>
+              <w:jc w:val="right"/>
+              <w:rPr>
+                <w:rFonts w:ascii="Calibri" w:eastAsia="Times New Roman" w:hAnsi="Calibri" w:cs="Calibri"/>
+                <w:color w:val="000000"/>
+                <w:lang w:val="en-IN" w:eastAsia="en-IN"/>
+              </w:rPr>
+            </w:pPr>
+            <w:r>
+              <w:rPr>
+                <w:rFonts w:ascii="Calibri" w:eastAsia="Times New Roman" w:hAnsi="Calibri" w:cs="Calibri"/>
+                <w:color w:val="000000"/>
+                <w:lang w:val="en-IN" w:eastAsia="en-IN"/>
+              </w:rPr>
+              <w:t>-0.2983</w:t>
+            </w:r>
+          </w:p>
+        </w:tc>
+      </w:tr>
+      <w:tr>
+        <w:trPr>
+          <w:trHeight w:val="300"/>
+        </w:trPr>
+        <w:tc>
+          <w:tcPr>
+            <w:tcW w:w="3680" w:type="dxa"/>
+            <w:tcBorders>
+              <w:top w:val="nil"/>
+              <w:left w:val="nil"/>
+              <w:bottom w:val="nil"/>
+              <w:right w:val="nil"/>
+            </w:tcBorders>
+            <w:shd w:val="clear" w:color="auto" w:fill="auto"/>
+            <w:noWrap/>
+            <w:vAlign w:val="bottom"/>
+            <w:hideMark/>
+          </w:tcPr>
+          <w:p>
+            <w:pPr>
+              <w:spacing w:line="240" w:lineRule="auto"/>
+              <w:rPr>
+                <w:rFonts w:ascii="Calibri" w:eastAsia="Times New Roman" w:hAnsi="Calibri" w:cs="Calibri"/>
+                <w:color w:val="000000"/>
+                <w:lang w:val="en-IN" w:eastAsia="en-IN"/>
+              </w:rPr>
+            </w:pPr>
+            <w:r>
+              <w:rPr>
+                <w:rFonts w:ascii="Calibri" w:eastAsia="Times New Roman" w:hAnsi="Calibri" w:cs="Calibri"/>
+                <w:color w:val="000000"/>
+                <w:lang w:val="en-IN" w:eastAsia="en-IN"/>
+              </w:rPr>
+              <w:t xml:space="preserve">Lead </w:t>
+            </w:r>
+            <w:proofErr w:type="spellStart"/>
+            <w:r>
+              <w:rPr>
+                <w:rFonts w:ascii="Calibri" w:eastAsia="Times New Roman" w:hAnsi="Calibri" w:cs="Calibri"/>
+                <w:color w:val="000000"/>
+                <w:lang w:val="en-IN" w:eastAsia="en-IN"/>
+              </w:rPr>
+              <w:t>Origin_Landing</w:t>
+            </w:r>
+            <w:proofErr w:type="spellEnd"/>
+            <w:r>
+              <w:rPr>
+                <w:rFonts w:ascii="Calibri" w:eastAsia="Times New Roman" w:hAnsi="Calibri" w:cs="Calibri"/>
+                <w:color w:val="000000"/>
+                <w:lang w:val="en-IN" w:eastAsia="en-IN"/>
+              </w:rPr>
+              <w:t xml:space="preserve"> Page Submission</w:t>
+            </w:r>
+          </w:p>
+        </w:tc>
+        <w:tc>
+          <w:tcPr>
+            <w:tcW w:w="1240" w:type="dxa"/>
+            <w:tcBorders>
+              <w:top w:val="nil"/>
+              <w:left w:val="nil"/>
+              <w:bottom w:val="nil"/>
+              <w:right w:val="nil"/>
+            </w:tcBorders>
+            <w:shd w:val="clear" w:color="auto" w:fill="auto"/>
+            <w:noWrap/>
+            <w:vAlign w:val="bottom"/>
+            <w:hideMark/>
+          </w:tcPr>
+          <w:p>
+            <w:pPr>
+              <w:spacing w:line="240" w:lineRule="auto"/>
+              <w:jc w:val="right"/>
+              <w:rPr>
+                <w:rFonts w:ascii="Calibri" w:eastAsia="Times New Roman" w:hAnsi="Calibri" w:cs="Calibri"/>
+                <w:color w:val="000000"/>
+                <w:lang w:val="en-IN" w:eastAsia="en-IN"/>
+              </w:rPr>
+            </w:pPr>
+            <w:r>
+              <w:rPr>
+                <w:rFonts w:ascii="Calibri" w:eastAsia="Times New Roman" w:hAnsi="Calibri" w:cs="Calibri"/>
+                <w:color w:val="000000"/>
+                <w:lang w:val="en-IN" w:eastAsia="en-IN"/>
+              </w:rPr>
+              <w:t>-0.5406</w:t>
+            </w:r>
+          </w:p>
+        </w:tc>
+      </w:tr>
+      <w:tr>
+        <w:trPr>
+          <w:trHeight w:val="300"/>
+        </w:trPr>
+        <w:tc>
+          <w:tcPr>
+            <w:tcW w:w="3680" w:type="dxa"/>
+            <w:tcBorders>
+              <w:top w:val="nil"/>
+              <w:left w:val="nil"/>
+              <w:bottom w:val="nil"/>
+              <w:right w:val="nil"/>
+            </w:tcBorders>
+            <w:shd w:val="clear" w:color="auto" w:fill="auto"/>
+            <w:noWrap/>
+            <w:vAlign w:val="bottom"/>
+            <w:hideMark/>
+          </w:tcPr>
+          <w:p>
+            <w:pPr>
+              <w:spacing w:line="240" w:lineRule="auto"/>
+              <w:rPr>
+                <w:rFonts w:ascii="Calibri" w:eastAsia="Times New Roman" w:hAnsi="Calibri" w:cs="Calibri"/>
+                <w:color w:val="000000"/>
+                <w:lang w:val="en-IN" w:eastAsia="en-IN"/>
+              </w:rPr>
+            </w:pPr>
+            <w:r>
+              <w:rPr>
+                <w:rFonts w:ascii="Calibri" w:eastAsia="Times New Roman" w:hAnsi="Calibri" w:cs="Calibri"/>
+                <w:color w:val="000000"/>
+                <w:lang w:val="en-IN" w:eastAsia="en-IN"/>
+              </w:rPr>
+              <w:t xml:space="preserve">Last </w:t>
+            </w:r>
+            <w:proofErr w:type="spellStart"/>
+            <w:r>
+              <w:rPr>
+                <w:rFonts w:ascii="Calibri" w:eastAsia="Times New Roman" w:hAnsi="Calibri" w:cs="Calibri"/>
+                <w:color w:val="000000"/>
+                <w:lang w:val="en-IN" w:eastAsia="en-IN"/>
+              </w:rPr>
+              <w:t>Activity_Converted</w:t>
+            </w:r>
+            <w:proofErr w:type="spellEnd"/>
+            <w:r>
+              <w:rPr>
+                <w:rFonts w:ascii="Calibri" w:eastAsia="Times New Roman" w:hAnsi="Calibri" w:cs="Calibri"/>
+                <w:color w:val="000000"/>
+                <w:lang w:val="en-IN" w:eastAsia="en-IN"/>
+              </w:rPr>
+              <w:t xml:space="preserve"> to Lead</w:t>
+            </w:r>
+          </w:p>
+        </w:tc>
+        <w:tc>
+          <w:tcPr>
+            <w:tcW w:w="1240" w:type="dxa"/>
+            <w:tcBorders>
+              <w:top w:val="nil"/>
+              <w:left w:val="nil"/>
+              <w:bottom w:val="nil"/>
+              <w:right w:val="nil"/>
+            </w:tcBorders>
+            <w:shd w:val="clear" w:color="auto" w:fill="auto"/>
+            <w:noWrap/>
+            <w:vAlign w:val="bottom"/>
+            <w:hideMark/>
+          </w:tcPr>
+          <w:p>
+            <w:pPr>
+              <w:spacing w:line="240" w:lineRule="auto"/>
+              <w:jc w:val="right"/>
+              <w:rPr>
+                <w:rFonts w:ascii="Calibri" w:eastAsia="Times New Roman" w:hAnsi="Calibri" w:cs="Calibri"/>
+                <w:color w:val="000000"/>
+                <w:lang w:val="en-IN" w:eastAsia="en-IN"/>
+              </w:rPr>
+            </w:pPr>
+            <w:r>
+              <w:rPr>
+                <w:rFonts w:ascii="Calibri" w:eastAsia="Times New Roman" w:hAnsi="Calibri" w:cs="Calibri"/>
+                <w:color w:val="000000"/>
+                <w:lang w:val="en-IN" w:eastAsia="en-IN"/>
+              </w:rPr>
+              <w:t>-0.8215</w:t>
+            </w:r>
+          </w:p>
+        </w:tc>
+      </w:tr>
+      <w:tr>
+        <w:trPr>
+          <w:trHeight w:val="300"/>
+        </w:trPr>
+        <w:tc>
+          <w:tcPr>
+            <w:tcW w:w="3680" w:type="dxa"/>
+            <w:tcBorders>
+              <w:top w:val="nil"/>
+              <w:left w:val="nil"/>
+              <w:bottom w:val="nil"/>
+              <w:right w:val="nil"/>
+            </w:tcBorders>
+            <w:shd w:val="clear" w:color="auto" w:fill="auto"/>
+            <w:noWrap/>
+            <w:vAlign w:val="bottom"/>
+            <w:hideMark/>
+          </w:tcPr>
+          <w:p>
+            <w:pPr>
+              <w:spacing w:line="240" w:lineRule="auto"/>
+              <w:rPr>
+                <w:rFonts w:ascii="Calibri" w:eastAsia="Times New Roman" w:hAnsi="Calibri" w:cs="Calibri"/>
+                <w:color w:val="000000"/>
+                <w:lang w:val="en-IN" w:eastAsia="en-IN"/>
+              </w:rPr>
+            </w:pPr>
+            <w:r>
+              <w:rPr>
+                <w:rFonts w:ascii="Calibri" w:eastAsia="Times New Roman" w:hAnsi="Calibri" w:cs="Calibri"/>
+                <w:color w:val="000000"/>
+                <w:lang w:val="en-IN" w:eastAsia="en-IN"/>
+              </w:rPr>
+              <w:t xml:space="preserve">Last </w:t>
+            </w:r>
+            <w:proofErr w:type="spellStart"/>
+            <w:r>
+              <w:rPr>
+                <w:rFonts w:ascii="Calibri" w:eastAsia="Times New Roman" w:hAnsi="Calibri" w:cs="Calibri"/>
+                <w:color w:val="000000"/>
+                <w:lang w:val="en-IN" w:eastAsia="en-IN"/>
+              </w:rPr>
+              <w:t>Activity_Olark</w:t>
+            </w:r>
+            <w:proofErr w:type="spellEnd"/>
+            <w:r>
+              <w:rPr>
+                <w:rFonts w:ascii="Calibri" w:eastAsia="Times New Roman" w:hAnsi="Calibri" w:cs="Calibri"/>
+                <w:color w:val="000000"/>
+                <w:lang w:val="en-IN" w:eastAsia="en-IN"/>
+              </w:rPr>
+              <w:t xml:space="preserve"> Chat Conversation</w:t>
+            </w:r>
+          </w:p>
+        </w:tc>
+        <w:tc>
+          <w:tcPr>
+            <w:tcW w:w="1240" w:type="dxa"/>
+            <w:tcBorders>
+              <w:top w:val="nil"/>
+              <w:left w:val="nil"/>
+              <w:bottom w:val="nil"/>
+              <w:right w:val="nil"/>
+            </w:tcBorders>
+            <w:shd w:val="clear" w:color="auto" w:fill="auto"/>
+            <w:noWrap/>
+            <w:vAlign w:val="bottom"/>
+            <w:hideMark/>
+          </w:tcPr>
+          <w:p>
+            <w:pPr>
+              <w:spacing w:line="240" w:lineRule="auto"/>
+              <w:jc w:val="right"/>
+              <w:rPr>
+                <w:rFonts w:ascii="Calibri" w:eastAsia="Times New Roman" w:hAnsi="Calibri" w:cs="Calibri"/>
+                <w:color w:val="000000"/>
+                <w:lang w:val="en-IN" w:eastAsia="en-IN"/>
+              </w:rPr>
+            </w:pPr>
+            <w:r>
+              <w:rPr>
+                <w:rFonts w:ascii="Calibri" w:eastAsia="Times New Roman" w:hAnsi="Calibri" w:cs="Calibri"/>
+                <w:color w:val="000000"/>
+                <w:lang w:val="en-IN" w:eastAsia="en-IN"/>
+              </w:rPr>
+              <w:t>-0.9478</w:t>
+            </w:r>
+          </w:p>
+        </w:tc>
+      </w:tr>
+    </w:tbl>
+    <w:p>
+      <w:pPr>
+        <w:rPr>
+          <w:rFonts w:asciiTheme="majorHAnsi" w:hAnsiTheme="majorHAnsi" w:cstheme="majorHAnsi"/>
+        </w:rPr>
+      </w:pPr>
+      <w:bookmarkStart w:id="0" w:name="_GoBack"/>
+      <w:bookmarkEnd w:id="0"/>
+    </w:p>
+    <w:p>
+      <w:pPr>
+        <w:rPr>
+          <w:rFonts w:asciiTheme="majorHAnsi" w:hAnsiTheme="majorHAnsi" w:cstheme="majorHAnsi"/>
+        </w:rPr>
+      </w:pPr>
+    </w:p>
+    <w:p>
+      <w:pPr>
+        <w:rPr>
+          <w:rFonts w:asciiTheme="majorHAnsi" w:hAnsiTheme="majorHAnsi" w:cstheme="majorHAnsi"/>
+        </w:rPr>
+      </w:pPr>
+    </w:p>
+    <w:p>
+      <w:pPr>
+        <w:rPr>
+          <w:rFonts w:asciiTheme="majorHAnsi" w:hAnsiTheme="majorHAnsi" w:cstheme="majorHAnsi"/>
+        </w:rPr>
+      </w:pPr>
+    </w:p>
+    <w:p>
+      <w:pPr>
+        <w:rPr>
+          <w:rFonts w:asciiTheme="majorHAnsi" w:hAnsiTheme="majorHAnsi" w:cstheme="majorHAnsi"/>
+        </w:rPr>
+      </w:pPr>
+    </w:p>
+    <w:p>
+      <w:pPr>
+        <w:rPr>
+          <w:rFonts w:asciiTheme="majorHAnsi" w:hAnsiTheme="majorHAnsi" w:cstheme="majorHAnsi"/>
+        </w:rPr>
+      </w:pPr>
+    </w:p>
+    <w:p>
+      <w:pPr>
+        <w:rPr>
+          <w:rFonts w:asciiTheme="majorHAnsi" w:hAnsiTheme="majorHAnsi" w:cstheme="majorHAnsi"/>
+        </w:rPr>
+      </w:pPr>
+      <w:r>
+        <w:rPr>
+          <w:rFonts w:asciiTheme="majorHAnsi" w:hAnsiTheme="majorHAnsi" w:cstheme="majorHAnsi"/>
+        </w:rPr>
+        <w:t xml:space="preserve">Based on the above </w:t>
       </w:r>
       <w:proofErr w:type="spellStart"/>
       <w:r>
+        <w:rPr>
+          <w:rFonts w:asciiTheme="majorHAnsi" w:hAnsiTheme="majorHAnsi" w:cstheme="majorHAnsi"/>
+        </w:rPr>
+        <w:t>list</w:t>
+      </w:r>
+      <w:proofErr w:type="gramStart"/>
+      <w:r>
+        <w:rPr>
+          <w:rFonts w:asciiTheme="majorHAnsi" w:hAnsiTheme="majorHAnsi" w:cstheme="majorHAnsi"/>
+        </w:rPr>
+        <w:t>,the</w:t>
+      </w:r>
+      <w:proofErr w:type="spellEnd"/>
+      <w:proofErr w:type="gramEnd"/>
+      <w:r>
+        <w:rPr>
+          <w:rFonts w:asciiTheme="majorHAnsi" w:hAnsiTheme="majorHAnsi" w:cstheme="majorHAnsi"/>
+        </w:rPr>
+        <w:t xml:space="preserve"> top 3 dummy/categorical variables that can result in actionable artifacts for improvement are:</w:t>
+      </w:r>
+    </w:p>
+    <w:p>
+      <w:pPr>
+        <w:rPr>
+          <w:rFonts w:asciiTheme="majorHAnsi" w:hAnsiTheme="majorHAnsi" w:cstheme="majorHAnsi"/>
+        </w:rPr>
+      </w:pPr>
+    </w:p>
+    <w:p>
+      <w:pPr>
+        <w:rPr>
+          <w:rFonts w:asciiTheme="majorHAnsi" w:hAnsiTheme="majorHAnsi" w:cstheme="majorHAnsi"/>
+          <w:b/>
+        </w:rPr>
+      </w:pPr>
+      <w:proofErr w:type="gramStart"/>
+      <w:r>
+        <w:rPr>
+          <w:rFonts w:asciiTheme="majorHAnsi" w:hAnsiTheme="majorHAnsi" w:cstheme="majorHAnsi"/>
+          <w:b/>
+        </w:rPr>
+        <w:t>1.Last</w:t>
+      </w:r>
+      <w:proofErr w:type="gramEnd"/>
+      <w:r>
+        <w:rPr>
+          <w:rFonts w:asciiTheme="majorHAnsi" w:hAnsiTheme="majorHAnsi" w:cstheme="majorHAnsi"/>
+          <w:b/>
+        </w:rPr>
+        <w:t xml:space="preserve"> </w:t>
+      </w:r>
+      <w:proofErr w:type="spellStart"/>
+      <w:r>
+        <w:rPr>
+          <w:rFonts w:asciiTheme="majorHAnsi" w:hAnsiTheme="majorHAnsi" w:cstheme="majorHAnsi"/>
+          <w:b/>
+        </w:rPr>
         <w:t>Activity_Olark</w:t>
       </w:r>
       <w:proofErr w:type="spellEnd"/>
       <w:r>
-        <w:t xml:space="preserve"> Chat Conversation</w:t>
-      </w:r>
-      <w:r>
-        <w:t>,</w:t>
-      </w:r>
-    </w:p>
-    <w:p>
-      <w:r>
-        <w:t xml:space="preserve">Last </w:t>
+        <w:rPr>
+          <w:rFonts w:asciiTheme="majorHAnsi" w:hAnsiTheme="majorHAnsi" w:cstheme="majorHAnsi"/>
+          <w:b/>
+        </w:rPr>
+        <w:t xml:space="preserve"> Chat Conversation:</w:t>
+      </w:r>
+    </w:p>
+    <w:p>
+      <w:pPr>
+        <w:rPr>
+          <w:rFonts w:asciiTheme="majorHAnsi" w:hAnsiTheme="majorHAnsi" w:cstheme="majorHAnsi"/>
+        </w:rPr>
+      </w:pPr>
+    </w:p>
+    <w:p>
+      <w:pPr>
+        <w:rPr>
+          <w:rFonts w:asciiTheme="majorHAnsi" w:hAnsiTheme="majorHAnsi" w:cstheme="majorHAnsi"/>
+        </w:rPr>
+      </w:pPr>
+      <w:r>
+        <w:rPr>
+          <w:rFonts w:asciiTheme="majorHAnsi" w:hAnsiTheme="majorHAnsi" w:cstheme="majorHAnsi"/>
+        </w:rPr>
+        <w:t xml:space="preserve">Students sourced from </w:t>
       </w:r>
       <w:proofErr w:type="spellStart"/>
       <w:r>
-        <w:t>Activity_Email</w:t>
+        <w:rPr>
+          <w:rFonts w:asciiTheme="majorHAnsi" w:hAnsiTheme="majorHAnsi" w:cstheme="majorHAnsi"/>
+        </w:rPr>
+        <w:t>Olark</w:t>
       </w:r>
       <w:proofErr w:type="spellEnd"/>
       <w:r>
-        <w:t xml:space="preserve"> Opened</w:t>
-      </w:r>
-    </w:p>
-    <w:p>
-      <w:r>
-        <w:t xml:space="preserve">Lead </w:t>
+        <w:rPr>
+          <w:rFonts w:asciiTheme="majorHAnsi" w:hAnsiTheme="majorHAnsi" w:cstheme="majorHAnsi"/>
+        </w:rPr>
+        <w:t xml:space="preserve"> Chat have shown a positive correlation with the conversion </w:t>
       </w:r>
       <w:proofErr w:type="spellStart"/>
       <w:r>
-        <w:t>Source_Olark</w:t>
+        <w:rPr>
+          <w:rFonts w:asciiTheme="majorHAnsi" w:hAnsiTheme="majorHAnsi" w:cstheme="majorHAnsi"/>
+        </w:rPr>
+        <w:t>rate.But</w:t>
       </w:r>
       <w:proofErr w:type="spellEnd"/>
       <w:r>
-        <w:t xml:space="preserve"> Chat</w:t>
-      </w:r>
-      <w:r>
+        <w:rPr>
+          <w:rFonts w:asciiTheme="majorHAnsi" w:hAnsiTheme="majorHAnsi" w:cstheme="majorHAnsi"/>
+        </w:rPr>
+        <w:t xml:space="preserve"> the </w:t>
+      </w:r>
+      <w:proofErr w:type="spellStart"/>
+      <w:r>
+        <w:rPr>
+          <w:rFonts w:asciiTheme="majorHAnsi" w:hAnsiTheme="majorHAnsi" w:cstheme="majorHAnsi"/>
+        </w:rPr>
+        <w:t>Olark</w:t>
+      </w:r>
+      <w:proofErr w:type="spellEnd"/>
+      <w:r>
+        <w:rPr>
+          <w:rFonts w:asciiTheme="majorHAnsi" w:hAnsiTheme="majorHAnsi" w:cstheme="majorHAnsi"/>
+        </w:rPr>
+        <w:t xml:space="preserve"> Chat Conversation recorded a negative correlation.</w:t>
+      </w:r>
+    </w:p>
+    <w:p>
+      <w:pPr>
+        <w:rPr>
+          <w:rFonts w:asciiTheme="majorHAnsi" w:hAnsiTheme="majorHAnsi" w:cstheme="majorHAnsi"/>
+        </w:rPr>
+      </w:pPr>
+    </w:p>
+    <w:p>
+      <w:pPr>
+        <w:rPr>
+          <w:rFonts w:asciiTheme="majorHAnsi" w:hAnsiTheme="majorHAnsi" w:cstheme="majorHAnsi"/>
+        </w:rPr>
+      </w:pPr>
+      <w:r>
+        <w:rPr>
+          <w:rFonts w:asciiTheme="majorHAnsi" w:hAnsiTheme="majorHAnsi" w:cstheme="majorHAnsi"/>
+        </w:rPr>
+        <w:t xml:space="preserve">2.3% of this column are converted </w:t>
+      </w:r>
+    </w:p>
+    <w:p>
+      <w:pPr>
+        <w:rPr>
+          <w:rFonts w:asciiTheme="majorHAnsi" w:hAnsiTheme="majorHAnsi" w:cstheme="majorHAnsi"/>
+        </w:rPr>
+      </w:pPr>
+    </w:p>
+    <w:p>
+      <w:pPr>
+        <w:rPr>
+          <w:rFonts w:asciiTheme="majorHAnsi" w:hAnsiTheme="majorHAnsi" w:cstheme="majorHAnsi"/>
+          <w:b/>
+        </w:rPr>
+      </w:pPr>
+      <w:proofErr w:type="gramStart"/>
+      <w:r>
+        <w:rPr>
+          <w:rFonts w:asciiTheme="majorHAnsi" w:hAnsiTheme="majorHAnsi" w:cstheme="majorHAnsi"/>
+          <w:b/>
+        </w:rPr>
+        <w:t>2.Last</w:t>
+      </w:r>
+      <w:proofErr w:type="gramEnd"/>
+      <w:r>
+        <w:rPr>
+          <w:rFonts w:asciiTheme="majorHAnsi" w:hAnsiTheme="majorHAnsi" w:cstheme="majorHAnsi"/>
+          <w:b/>
+        </w:rPr>
         <w:t xml:space="preserve"> </w:t>
       </w:r>
-      <w:r>
-        <w:t xml:space="preserve">– </w:t>
-      </w:r>
       <w:proofErr w:type="spellStart"/>
+      <w:r>
+        <w:rPr>
+          <w:rFonts w:asciiTheme="majorHAnsi" w:hAnsiTheme="majorHAnsi" w:cstheme="majorHAnsi"/>
+          <w:b/>
+        </w:rPr>
+        <w:t>Activity_Converted</w:t>
+      </w:r>
+      <w:proofErr w:type="spellEnd"/>
+      <w:r>
+        <w:rPr>
+          <w:rFonts w:asciiTheme="majorHAnsi" w:hAnsiTheme="majorHAnsi" w:cstheme="majorHAnsi"/>
+          <w:b/>
+        </w:rPr>
+        <w:t xml:space="preserve"> to Lead:</w:t>
+      </w:r>
+    </w:p>
+    <w:p>
+      <w:pPr>
+        <w:rPr>
+          <w:rFonts w:asciiTheme="majorHAnsi" w:hAnsiTheme="majorHAnsi" w:cstheme="majorHAnsi"/>
+        </w:rPr>
+      </w:pPr>
+    </w:p>
+    <w:p>
+      <w:pPr>
+        <w:rPr>
+          <w:rFonts w:asciiTheme="majorHAnsi" w:hAnsiTheme="majorHAnsi" w:cstheme="majorHAnsi"/>
+        </w:rPr>
+      </w:pPr>
+      <w:r>
+        <w:rPr>
+          <w:rFonts w:asciiTheme="majorHAnsi" w:hAnsiTheme="majorHAnsi" w:cstheme="majorHAnsi"/>
+        </w:rPr>
+        <w:t xml:space="preserve">Only 4% of the leads are actually converted and out of all the leads with this </w:t>
+      </w:r>
+      <w:proofErr w:type="spellStart"/>
+      <w:r>
+        <w:rPr>
+          <w:rFonts w:asciiTheme="majorHAnsi" w:hAnsiTheme="majorHAnsi" w:cstheme="majorHAnsi"/>
+        </w:rPr>
+        <w:t>value</w:t>
+      </w:r>
       <w:proofErr w:type="gramStart"/>
       <w:r>
-        <w:t>Olark</w:t>
+        <w:rPr>
+          <w:rFonts w:asciiTheme="majorHAnsi" w:hAnsiTheme="majorHAnsi" w:cstheme="majorHAnsi"/>
+        </w:rPr>
+        <w:t>,only</w:t>
       </w:r>
       <w:proofErr w:type="spellEnd"/>
-      <w:r>
-        <w:t xml:space="preserve">  Chat</w:t>
-      </w:r>
       <w:proofErr w:type="gramEnd"/>
       <w:r>
-        <w:t xml:space="preserve"> conversations </w:t>
-      </w:r>
-    </w:p>
-    <w:p/>
-    <w:p>
-      <w:r>
-        <w:t>Total Time Spent on Website</w:t>
-      </w:r>
-      <w:r>
-        <w:t>– if we can ensure that a student spends more time on the website.</w:t>
+        <w:rPr>
+          <w:rFonts w:asciiTheme="majorHAnsi" w:hAnsiTheme="majorHAnsi" w:cstheme="majorHAnsi"/>
+        </w:rPr>
+        <w:t xml:space="preserve"> 1.5% are converted.</w:t>
       </w:r>
     </w:p>
     <w:p>
       <w:pPr>
         <w:ind w:left="720"/>
+        <w:rPr>
+          <w:rFonts w:asciiTheme="majorHAnsi" w:hAnsiTheme="majorHAnsi" w:cstheme="majorHAnsi"/>
+        </w:rPr>
+      </w:pPr>
+    </w:p>
+    <w:p>
+      <w:pPr>
+        <w:rPr>
+          <w:rFonts w:asciiTheme="majorHAnsi" w:hAnsiTheme="majorHAnsi" w:cstheme="majorHAnsi"/>
+        </w:rPr>
       </w:pPr>
     </w:p>
     <w:p>
       <w:pPr>
         <w:ind w:left="720"/>
-      </w:pPr>
-    </w:p>
-    <w:p/>
+        <w:rPr>
+          <w:rFonts w:asciiTheme="majorHAnsi" w:hAnsiTheme="majorHAnsi" w:cstheme="majorHAnsi"/>
+        </w:rPr>
+      </w:pPr>
+    </w:p>
+    <w:p>
+      <w:pPr>
+        <w:ind w:left="720"/>
+        <w:rPr>
+          <w:rFonts w:asciiTheme="majorHAnsi" w:hAnsiTheme="majorHAnsi" w:cstheme="majorHAnsi"/>
+        </w:rPr>
+      </w:pPr>
+    </w:p>
+    <w:p>
+      <w:pPr>
+        <w:rPr>
+          <w:rFonts w:asciiTheme="majorHAnsi" w:hAnsiTheme="majorHAnsi" w:cstheme="majorHAnsi"/>
+        </w:rPr>
+      </w:pPr>
+    </w:p>
     <w:p>
       <w:pPr>
         <w:numPr>
           <w:ilvl w:val="0"/>
           <w:numId w:val="1"/>
         </w:numPr>
-      </w:pPr>
-      <w:r>
+        <w:rPr>
+          <w:rFonts w:asciiTheme="majorHAnsi" w:hAnsiTheme="majorHAnsi" w:cstheme="majorHAnsi"/>
+          <w:highlight w:val="cyan"/>
+        </w:rPr>
+      </w:pPr>
+      <w:r>
+        <w:rPr>
+          <w:rFonts w:asciiTheme="majorHAnsi" w:hAnsiTheme="majorHAnsi" w:cstheme="majorHAnsi"/>
+          <w:highlight w:val="cyan"/>
+        </w:rPr>
         <w:t>X Education has a period of 2 months every year during which they hire some interns. The sales team, in particular, has around 10 interns allotted to them. So during this phase, they wish to make the lead conversion more aggressive. So they want almost all of the potential leads (i.e. the customers who have been predicted as 1 by the model) to be converted and hence, want to make phone calls to as much of such people as possible. Suggest a good strategy they should employ at this stage.</w:t>
       </w:r>
     </w:p>
     <w:p>
       <w:pPr>
+        <w:rPr>
+          <w:rFonts w:asciiTheme="majorHAnsi" w:hAnsiTheme="majorHAnsi" w:cstheme="majorHAnsi"/>
+          <w:highlight w:val="cyan"/>
+        </w:rPr>
+      </w:pPr>
+    </w:p>
+    <w:p>
+      <w:pPr>
+        <w:rPr>
+          <w:rFonts w:asciiTheme="majorHAnsi" w:hAnsiTheme="majorHAnsi" w:cstheme="majorHAnsi"/>
+          <w:b/>
+          <w:u w:val="single"/>
+        </w:rPr>
+      </w:pPr>
+      <w:r>
+        <w:rPr>
+          <w:rFonts w:asciiTheme="majorHAnsi" w:hAnsiTheme="majorHAnsi" w:cstheme="majorHAnsi"/>
+          <w:b/>
+          <w:u w:val="single"/>
+        </w:rPr>
+        <w:t>Answer:</w:t>
+      </w:r>
+    </w:p>
+    <w:p>
+      <w:pPr>
         <w:ind w:left="720"/>
-      </w:pPr>
-    </w:p>
-    <w:p>
-      <w:r>
+        <w:rPr>
+          <w:rFonts w:asciiTheme="majorHAnsi" w:hAnsiTheme="majorHAnsi" w:cstheme="majorHAnsi"/>
+        </w:rPr>
+      </w:pPr>
+    </w:p>
+    <w:p>
+      <w:pPr>
+        <w:rPr>
+          <w:rFonts w:asciiTheme="majorHAnsi" w:hAnsiTheme="majorHAnsi" w:cstheme="majorHAnsi"/>
+        </w:rPr>
+      </w:pPr>
+      <w:r>
+        <w:rPr>
+          <w:rFonts w:asciiTheme="majorHAnsi" w:hAnsiTheme="majorHAnsi" w:cstheme="majorHAnsi"/>
+        </w:rPr>
+        <w:lastRenderedPageBreak/>
         <w:t xml:space="preserve">Based on the </w:t>
       </w:r>
       <w:proofErr w:type="spellStart"/>
       <w:r>
+        <w:rPr>
+          <w:rFonts w:asciiTheme="majorHAnsi" w:hAnsiTheme="majorHAnsi" w:cstheme="majorHAnsi"/>
+        </w:rPr>
         <w:t>model</w:t>
       </w:r>
       <w:proofErr w:type="gramStart"/>
       <w:r>
+        <w:rPr>
+          <w:rFonts w:asciiTheme="majorHAnsi" w:hAnsiTheme="majorHAnsi" w:cstheme="majorHAnsi"/>
+        </w:rPr>
         <w:t>,</w:t>
       </w:r>
       <w:r>
-        <w:t>Working</w:t>
+        <w:rPr>
+          <w:rFonts w:asciiTheme="majorHAnsi" w:hAnsiTheme="majorHAnsi" w:cstheme="majorHAnsi"/>
+        </w:rPr>
+        <w:t>the</w:t>
       </w:r>
       <w:proofErr w:type="spellEnd"/>
       <w:proofErr w:type="gramEnd"/>
       <w:r>
-        <w:t xml:space="preserve"> professionals who are through references should be </w:t>
+        <w:rPr>
+          <w:rFonts w:asciiTheme="majorHAnsi" w:hAnsiTheme="majorHAnsi" w:cstheme="majorHAnsi"/>
+        </w:rPr>
+        <w:t xml:space="preserve"> below few recommendations can help interns to attract more students for enrollment into courses.</w:t>
+      </w:r>
+    </w:p>
+    <w:p>
+      <w:pPr>
+        <w:rPr>
+          <w:rFonts w:asciiTheme="majorHAnsi" w:hAnsiTheme="majorHAnsi" w:cstheme="majorHAnsi"/>
+        </w:rPr>
+      </w:pPr>
+    </w:p>
+    <w:p>
+      <w:pPr>
+        <w:rPr>
+          <w:rFonts w:asciiTheme="majorHAnsi" w:hAnsiTheme="majorHAnsi" w:cstheme="majorHAnsi"/>
+        </w:rPr>
+      </w:pPr>
+      <w:proofErr w:type="gramStart"/>
+      <w:r>
+        <w:rPr>
+          <w:rFonts w:asciiTheme="majorHAnsi" w:hAnsiTheme="majorHAnsi" w:cstheme="majorHAnsi"/>
+        </w:rPr>
+        <w:t>1.Reaching</w:t>
+      </w:r>
+      <w:proofErr w:type="gramEnd"/>
+      <w:r>
+        <w:rPr>
+          <w:rFonts w:asciiTheme="majorHAnsi" w:hAnsiTheme="majorHAnsi" w:cstheme="majorHAnsi"/>
+        </w:rPr>
+        <w:t xml:space="preserve"> out to Working Professionals:</w:t>
+      </w:r>
+    </w:p>
+    <w:p>
+      <w:pPr>
+        <w:rPr>
+          <w:rFonts w:asciiTheme="majorHAnsi" w:hAnsiTheme="majorHAnsi" w:cstheme="majorHAnsi"/>
+        </w:rPr>
+      </w:pPr>
+    </w:p>
+    <w:p>
+      <w:pPr>
+        <w:rPr>
+          <w:rFonts w:asciiTheme="majorHAnsi" w:hAnsiTheme="majorHAnsi" w:cstheme="majorHAnsi"/>
+        </w:rPr>
+      </w:pPr>
+      <w:r>
+        <w:rPr>
+          <w:rFonts w:asciiTheme="majorHAnsi" w:hAnsiTheme="majorHAnsi" w:cstheme="majorHAnsi"/>
+        </w:rPr>
+        <w:t xml:space="preserve">The interns should give high priority to working </w:t>
       </w:r>
       <w:proofErr w:type="spellStart"/>
       <w:r>
-        <w:t>targetted</w:t>
+        <w:rPr>
+          <w:rFonts w:asciiTheme="majorHAnsi" w:hAnsiTheme="majorHAnsi" w:cstheme="majorHAnsi"/>
+        </w:rPr>
+        <w:t>professionals.Hence</w:t>
+      </w:r>
+      <w:proofErr w:type="gramStart"/>
+      <w:r>
+        <w:rPr>
+          <w:rFonts w:asciiTheme="majorHAnsi" w:hAnsiTheme="majorHAnsi" w:cstheme="majorHAnsi"/>
+        </w:rPr>
+        <w:t>,they</w:t>
       </w:r>
       <w:proofErr w:type="spellEnd"/>
-      <w:r>
-        <w:t xml:space="preserve"> first.</w:t>
-      </w:r>
-    </w:p>
-    <w:p/>
-    <w:p/>
-    <w:p>
-      <w:r>
-        <w:t>And then phone calls.</w:t>
-      </w:r>
-      <w:r>
-        <w:t xml:space="preserve"> </w:t>
-      </w:r>
-    </w:p>
-    <w:p/>
-    <w:p>
-      <w:r>
+      <w:proofErr w:type="gramEnd"/>
+      <w:r>
+        <w:rPr>
+          <w:rFonts w:asciiTheme="majorHAnsi" w:hAnsiTheme="majorHAnsi" w:cstheme="majorHAnsi"/>
+        </w:rPr>
+        <w:t xml:space="preserve"> can be approached over phone only on weekends(as most of the </w:t>
+      </w:r>
+      <w:proofErr w:type="spellStart"/>
+      <w:r>
+        <w:rPr>
+          <w:rFonts w:asciiTheme="majorHAnsi" w:hAnsiTheme="majorHAnsi" w:cstheme="majorHAnsi"/>
+        </w:rPr>
+        <w:t>Organisations</w:t>
+      </w:r>
+      <w:proofErr w:type="spellEnd"/>
+      <w:r>
+        <w:rPr>
+          <w:rFonts w:asciiTheme="majorHAnsi" w:hAnsiTheme="majorHAnsi" w:cstheme="majorHAnsi"/>
+        </w:rPr>
+        <w:t xml:space="preserve"> have weekends as holidays).</w:t>
+      </w:r>
+    </w:p>
+    <w:p>
+      <w:pPr>
+        <w:rPr>
+          <w:rFonts w:asciiTheme="majorHAnsi" w:hAnsiTheme="majorHAnsi" w:cstheme="majorHAnsi"/>
+        </w:rPr>
+      </w:pPr>
+    </w:p>
+    <w:p>
+      <w:pPr>
+        <w:rPr>
+          <w:rFonts w:asciiTheme="majorHAnsi" w:hAnsiTheme="majorHAnsi" w:cstheme="majorHAnsi"/>
+        </w:rPr>
+      </w:pPr>
+      <w:r>
+        <w:rPr>
+          <w:rFonts w:asciiTheme="majorHAnsi" w:hAnsiTheme="majorHAnsi" w:cstheme="majorHAnsi"/>
+        </w:rPr>
+        <w:t xml:space="preserve">On </w:t>
+      </w:r>
+      <w:proofErr w:type="spellStart"/>
+      <w:r>
+        <w:rPr>
+          <w:rFonts w:asciiTheme="majorHAnsi" w:hAnsiTheme="majorHAnsi" w:cstheme="majorHAnsi"/>
+        </w:rPr>
+        <w:t>weekdays</w:t>
+      </w:r>
+      <w:proofErr w:type="gramStart"/>
+      <w:r>
+        <w:rPr>
+          <w:rFonts w:asciiTheme="majorHAnsi" w:hAnsiTheme="majorHAnsi" w:cstheme="majorHAnsi"/>
+        </w:rPr>
+        <w:t>,the</w:t>
+      </w:r>
+      <w:proofErr w:type="spellEnd"/>
+      <w:proofErr w:type="gramEnd"/>
+      <w:r>
+        <w:rPr>
+          <w:rFonts w:asciiTheme="majorHAnsi" w:hAnsiTheme="majorHAnsi" w:cstheme="majorHAnsi"/>
+        </w:rPr>
+        <w:t xml:space="preserve"> prospective candidates can be contacted through </w:t>
+      </w:r>
+      <w:proofErr w:type="spellStart"/>
+      <w:r>
+        <w:rPr>
+          <w:rFonts w:asciiTheme="majorHAnsi" w:hAnsiTheme="majorHAnsi" w:cstheme="majorHAnsi"/>
+        </w:rPr>
+        <w:t>email,SMS</w:t>
+      </w:r>
+      <w:proofErr w:type="spellEnd"/>
+      <w:r>
+        <w:rPr>
+          <w:rFonts w:asciiTheme="majorHAnsi" w:hAnsiTheme="majorHAnsi" w:cstheme="majorHAnsi"/>
+        </w:rPr>
+        <w:t>.</w:t>
+      </w:r>
+    </w:p>
+    <w:p>
+      <w:pPr>
+        <w:rPr>
+          <w:rFonts w:asciiTheme="majorHAnsi" w:hAnsiTheme="majorHAnsi" w:cstheme="majorHAnsi"/>
+        </w:rPr>
+      </w:pPr>
+    </w:p>
+    <w:p>
+      <w:pPr>
+        <w:rPr>
+          <w:rFonts w:asciiTheme="majorHAnsi" w:hAnsiTheme="majorHAnsi" w:cstheme="majorHAnsi"/>
+        </w:rPr>
+      </w:pPr>
+      <w:proofErr w:type="gramStart"/>
+      <w:r>
+        <w:rPr>
+          <w:rFonts w:asciiTheme="majorHAnsi" w:hAnsiTheme="majorHAnsi" w:cstheme="majorHAnsi"/>
+        </w:rPr>
+        <w:t>2.</w:t>
+      </w:r>
+      <w:r>
+        <w:rPr>
+          <w:rFonts w:asciiTheme="majorHAnsi" w:hAnsiTheme="majorHAnsi" w:cstheme="majorHAnsi"/>
+        </w:rPr>
+        <w:t>Attracting</w:t>
+      </w:r>
+      <w:proofErr w:type="gramEnd"/>
+      <w:r>
+        <w:rPr>
+          <w:rFonts w:asciiTheme="majorHAnsi" w:hAnsiTheme="majorHAnsi" w:cstheme="majorHAnsi"/>
+        </w:rPr>
+        <w:t xml:space="preserve"> more references:</w:t>
+      </w:r>
+    </w:p>
+    <w:p>
+      <w:pPr>
+        <w:rPr>
+          <w:rFonts w:asciiTheme="majorHAnsi" w:hAnsiTheme="majorHAnsi" w:cstheme="majorHAnsi"/>
+        </w:rPr>
+      </w:pPr>
+    </w:p>
+    <w:p>
+      <w:pPr>
+        <w:rPr>
+          <w:rFonts w:asciiTheme="majorHAnsi" w:hAnsiTheme="majorHAnsi" w:cstheme="majorHAnsi"/>
+        </w:rPr>
+      </w:pPr>
+      <w:r>
+        <w:rPr>
+          <w:rFonts w:asciiTheme="majorHAnsi" w:hAnsiTheme="majorHAnsi" w:cstheme="majorHAnsi"/>
+        </w:rPr>
+        <w:t xml:space="preserve">After a detailed brainstorming of the </w:t>
+      </w:r>
+      <w:proofErr w:type="spellStart"/>
+      <w:r>
+        <w:rPr>
+          <w:rFonts w:asciiTheme="majorHAnsi" w:hAnsiTheme="majorHAnsi" w:cstheme="majorHAnsi"/>
+        </w:rPr>
+        <w:t>options</w:t>
+      </w:r>
+      <w:proofErr w:type="gramStart"/>
+      <w:r>
+        <w:rPr>
+          <w:rFonts w:asciiTheme="majorHAnsi" w:hAnsiTheme="majorHAnsi" w:cstheme="majorHAnsi"/>
+        </w:rPr>
+        <w:t>,various</w:t>
+      </w:r>
+      <w:proofErr w:type="spellEnd"/>
+      <w:proofErr w:type="gramEnd"/>
+      <w:r>
+        <w:rPr>
+          <w:rFonts w:asciiTheme="majorHAnsi" w:hAnsiTheme="majorHAnsi" w:cstheme="majorHAnsi"/>
+        </w:rPr>
+        <w:t xml:space="preserve"> referral offers should be rolled out to the current students as past data shows that references have played a key role in more leads getting converted.</w:t>
+      </w:r>
+    </w:p>
+    <w:p>
+      <w:pPr>
+        <w:rPr>
+          <w:rFonts w:asciiTheme="majorHAnsi" w:hAnsiTheme="majorHAnsi" w:cstheme="majorHAnsi"/>
+        </w:rPr>
+      </w:pPr>
+    </w:p>
+    <w:p>
+      <w:pPr>
+        <w:rPr>
+          <w:rFonts w:asciiTheme="majorHAnsi" w:hAnsiTheme="majorHAnsi" w:cstheme="majorHAnsi"/>
+        </w:rPr>
+      </w:pPr>
+    </w:p>
+    <w:p>
+      <w:pPr>
+        <w:rPr>
+          <w:rFonts w:asciiTheme="majorHAnsi" w:hAnsiTheme="majorHAnsi" w:cstheme="majorHAnsi"/>
+        </w:rPr>
+      </w:pPr>
+      <w:r>
+        <w:rPr>
+          <w:rFonts w:asciiTheme="majorHAnsi" w:hAnsiTheme="majorHAnsi" w:cstheme="majorHAnsi"/>
+        </w:rPr>
         <w:br/>
       </w:r>
     </w:p>
@@ -246,73 +2150,536 @@
           <w:ilvl w:val="0"/>
           <w:numId w:val="1"/>
         </w:numPr>
-      </w:pPr>
-      <w:r>
+        <w:rPr>
+          <w:rFonts w:asciiTheme="majorHAnsi" w:hAnsiTheme="majorHAnsi" w:cstheme="majorHAnsi"/>
+          <w:highlight w:val="cyan"/>
+        </w:rPr>
+      </w:pPr>
+      <w:r>
+        <w:rPr>
+          <w:rFonts w:asciiTheme="majorHAnsi" w:hAnsiTheme="majorHAnsi" w:cstheme="majorHAnsi"/>
+          <w:highlight w:val="cyan"/>
+        </w:rPr>
         <w:t>Similarly, at times, the company reaches its target for a quarter before the deadline. During this time, the company wants the sales team to focus on some new work as well. So during this time, the company’s aim is to not make phone calls unless it’s extremely necessary, i.e. they want to minimi</w:t>
       </w:r>
       <w:r>
+        <w:rPr>
+          <w:rFonts w:asciiTheme="majorHAnsi" w:hAnsiTheme="majorHAnsi" w:cstheme="majorHAnsi"/>
+          <w:highlight w:val="cyan"/>
+        </w:rPr>
         <w:t>z</w:t>
       </w:r>
       <w:r>
+        <w:rPr>
+          <w:rFonts w:asciiTheme="majorHAnsi" w:hAnsiTheme="majorHAnsi" w:cstheme="majorHAnsi"/>
+          <w:highlight w:val="cyan"/>
+        </w:rPr>
         <w:t>e the rate of useless phone calls. Suggest a strategy they should employ at this stage.</w:t>
       </w:r>
     </w:p>
     <w:p>
-      <w:r>
+      <w:pPr>
+        <w:rPr>
+          <w:rFonts w:asciiTheme="majorHAnsi" w:hAnsiTheme="majorHAnsi" w:cstheme="majorHAnsi"/>
+        </w:rPr>
+      </w:pPr>
+    </w:p>
+    <w:p>
+      <w:pPr>
+        <w:rPr>
+          <w:rFonts w:asciiTheme="majorHAnsi" w:hAnsiTheme="majorHAnsi" w:cstheme="majorHAnsi"/>
+          <w:b/>
+          <w:u w:val="single"/>
+        </w:rPr>
+      </w:pPr>
+      <w:r>
+        <w:rPr>
+          <w:rFonts w:asciiTheme="majorHAnsi" w:hAnsiTheme="majorHAnsi" w:cstheme="majorHAnsi"/>
+          <w:b/>
+          <w:u w:val="single"/>
+        </w:rPr>
+        <w:t>Answer:</w:t>
+      </w:r>
+    </w:p>
+    <w:p>
+      <w:pPr>
+        <w:rPr>
+          <w:rFonts w:asciiTheme="majorHAnsi" w:hAnsiTheme="majorHAnsi" w:cstheme="majorHAnsi"/>
+        </w:rPr>
+      </w:pPr>
+    </w:p>
+    <w:p>
+      <w:pPr>
+        <w:rPr>
+          <w:rFonts w:asciiTheme="majorHAnsi" w:hAnsiTheme="majorHAnsi" w:cstheme="majorHAnsi"/>
+        </w:rPr>
+      </w:pPr>
+    </w:p>
+    <w:p>
+      <w:pPr>
+        <w:rPr>
+          <w:rFonts w:asciiTheme="majorHAnsi" w:hAnsiTheme="majorHAnsi" w:cstheme="majorHAnsi"/>
+        </w:rPr>
+      </w:pPr>
+      <w:r>
+        <w:rPr>
+          <w:rFonts w:asciiTheme="majorHAnsi" w:hAnsiTheme="majorHAnsi" w:cstheme="majorHAnsi"/>
+        </w:rPr>
+        <w:t xml:space="preserve">Based on the </w:t>
+      </w:r>
+      <w:proofErr w:type="spellStart"/>
+      <w:r>
+        <w:rPr>
+          <w:rFonts w:asciiTheme="majorHAnsi" w:hAnsiTheme="majorHAnsi" w:cstheme="majorHAnsi"/>
+        </w:rPr>
+        <w:t>model</w:t>
+      </w:r>
+      <w:proofErr w:type="gramStart"/>
+      <w:r>
+        <w:rPr>
+          <w:rFonts w:asciiTheme="majorHAnsi" w:hAnsiTheme="majorHAnsi" w:cstheme="majorHAnsi"/>
+        </w:rPr>
+        <w:t>,the</w:t>
+      </w:r>
+      <w:proofErr w:type="spellEnd"/>
+      <w:proofErr w:type="gramEnd"/>
+      <w:r>
+        <w:rPr>
+          <w:rFonts w:asciiTheme="majorHAnsi" w:hAnsiTheme="majorHAnsi" w:cstheme="majorHAnsi"/>
+        </w:rPr>
+        <w:t xml:space="preserve"> sales team can focus on below areas</w:t>
+      </w:r>
+    </w:p>
+    <w:p>
+      <w:pPr>
+        <w:rPr>
+          <w:rFonts w:asciiTheme="majorHAnsi" w:hAnsiTheme="majorHAnsi" w:cstheme="majorHAnsi"/>
+        </w:rPr>
+      </w:pPr>
+    </w:p>
+    <w:p>
+      <w:pPr>
+        <w:rPr>
+          <w:rFonts w:asciiTheme="majorHAnsi" w:hAnsiTheme="majorHAnsi" w:cstheme="majorHAnsi"/>
+          <w:b/>
+        </w:rPr>
+      </w:pPr>
+      <w:proofErr w:type="gramStart"/>
+      <w:r>
+        <w:rPr>
+          <w:rFonts w:asciiTheme="majorHAnsi" w:hAnsiTheme="majorHAnsi" w:cstheme="majorHAnsi"/>
+          <w:b/>
+        </w:rPr>
+        <w:t>1.Improving</w:t>
+      </w:r>
+      <w:proofErr w:type="gramEnd"/>
+      <w:r>
+        <w:rPr>
+          <w:rFonts w:asciiTheme="majorHAnsi" w:hAnsiTheme="majorHAnsi" w:cstheme="majorHAnsi"/>
+          <w:b/>
+        </w:rPr>
+        <w:t xml:space="preserve"> website content:</w:t>
+      </w:r>
+    </w:p>
+    <w:p>
+      <w:pPr>
+        <w:rPr>
+          <w:rFonts w:asciiTheme="majorHAnsi" w:hAnsiTheme="majorHAnsi" w:cstheme="majorHAnsi"/>
+        </w:rPr>
+      </w:pPr>
+    </w:p>
+    <w:p>
+      <w:pPr>
+        <w:rPr>
+          <w:rFonts w:asciiTheme="majorHAnsi" w:hAnsiTheme="majorHAnsi" w:cstheme="majorHAnsi"/>
+        </w:rPr>
+      </w:pPr>
+      <w:r>
+        <w:rPr>
+          <w:rFonts w:asciiTheme="majorHAnsi" w:hAnsiTheme="majorHAnsi" w:cstheme="majorHAnsi"/>
+        </w:rPr>
+        <w:t xml:space="preserve">As we see that the Time spent on the website and Total Visits are key drivers in a lead getting </w:t>
+      </w:r>
+      <w:proofErr w:type="spellStart"/>
+      <w:r>
+        <w:rPr>
+          <w:rFonts w:asciiTheme="majorHAnsi" w:hAnsiTheme="majorHAnsi" w:cstheme="majorHAnsi"/>
+        </w:rPr>
+        <w:t>converted</w:t>
+      </w:r>
+      <w:proofErr w:type="gramStart"/>
+      <w:r>
+        <w:rPr>
+          <w:rFonts w:asciiTheme="majorHAnsi" w:hAnsiTheme="majorHAnsi" w:cstheme="majorHAnsi"/>
+        </w:rPr>
+        <w:t>,the</w:t>
+      </w:r>
+      <w:proofErr w:type="spellEnd"/>
+      <w:proofErr w:type="gramEnd"/>
+      <w:r>
+        <w:rPr>
+          <w:rFonts w:asciiTheme="majorHAnsi" w:hAnsiTheme="majorHAnsi" w:cstheme="majorHAnsi"/>
+        </w:rPr>
+        <w:t xml:space="preserve"> website content can be improved with the latest trends in the </w:t>
+      </w:r>
+      <w:proofErr w:type="spellStart"/>
+      <w:r>
+        <w:rPr>
+          <w:rFonts w:asciiTheme="majorHAnsi" w:hAnsiTheme="majorHAnsi" w:cstheme="majorHAnsi"/>
+        </w:rPr>
+        <w:t>market,providing</w:t>
+      </w:r>
+      <w:proofErr w:type="spellEnd"/>
+      <w:r>
+        <w:rPr>
+          <w:rFonts w:asciiTheme="majorHAnsi" w:hAnsiTheme="majorHAnsi" w:cstheme="majorHAnsi"/>
+        </w:rPr>
+        <w:t xml:space="preserve"> crisp and to-the-point information(keeping in mind the busyness of the working professionals who are highly converted).</w:t>
+      </w:r>
+    </w:p>
+    <w:p>
+      <w:pPr>
+        <w:rPr>
+          <w:rFonts w:asciiTheme="majorHAnsi" w:hAnsiTheme="majorHAnsi" w:cstheme="majorHAnsi"/>
+        </w:rPr>
+      </w:pPr>
+    </w:p>
+    <w:p>
+      <w:pPr>
+        <w:rPr>
+          <w:rFonts w:asciiTheme="majorHAnsi" w:hAnsiTheme="majorHAnsi" w:cstheme="majorHAnsi"/>
+          <w:b/>
+        </w:rPr>
+      </w:pPr>
+      <w:proofErr w:type="gramStart"/>
+      <w:r>
+        <w:rPr>
+          <w:rFonts w:asciiTheme="majorHAnsi" w:hAnsiTheme="majorHAnsi" w:cstheme="majorHAnsi"/>
+          <w:b/>
+        </w:rPr>
+        <w:t>2.Email</w:t>
+      </w:r>
+      <w:proofErr w:type="gramEnd"/>
+      <w:r>
+        <w:rPr>
+          <w:rFonts w:asciiTheme="majorHAnsi" w:hAnsiTheme="majorHAnsi" w:cstheme="majorHAnsi"/>
+          <w:b/>
+        </w:rPr>
+        <w:t xml:space="preserve"> content:</w:t>
+      </w:r>
+    </w:p>
+    <w:p>
+      <w:pPr>
+        <w:rPr>
+          <w:rFonts w:asciiTheme="majorHAnsi" w:hAnsiTheme="majorHAnsi" w:cstheme="majorHAnsi"/>
+        </w:rPr>
+      </w:pPr>
+    </w:p>
+    <w:p>
+      <w:pPr>
+        <w:rPr>
+          <w:rFonts w:asciiTheme="majorHAnsi" w:hAnsiTheme="majorHAnsi" w:cstheme="majorHAnsi"/>
+        </w:rPr>
+      </w:pPr>
+      <w:r>
+        <w:rPr>
+          <w:rFonts w:asciiTheme="majorHAnsi" w:hAnsiTheme="majorHAnsi" w:cstheme="majorHAnsi"/>
+        </w:rPr>
+        <w:t xml:space="preserve">As Last </w:t>
+      </w:r>
+      <w:proofErr w:type="spellStart"/>
+      <w:r>
+        <w:rPr>
+          <w:rFonts w:asciiTheme="majorHAnsi" w:hAnsiTheme="majorHAnsi" w:cstheme="majorHAnsi"/>
+        </w:rPr>
+        <w:t>Activity_Email</w:t>
+      </w:r>
+      <w:proofErr w:type="spellEnd"/>
+      <w:r>
+        <w:rPr>
+          <w:rFonts w:asciiTheme="majorHAnsi" w:hAnsiTheme="majorHAnsi" w:cstheme="majorHAnsi"/>
+        </w:rPr>
+        <w:t xml:space="preserve"> Opened is positively correlated with the </w:t>
+      </w:r>
+      <w:proofErr w:type="spellStart"/>
+      <w:r>
+        <w:rPr>
+          <w:rFonts w:asciiTheme="majorHAnsi" w:hAnsiTheme="majorHAnsi" w:cstheme="majorHAnsi"/>
+        </w:rPr>
+        <w:t>conversion,the</w:t>
+      </w:r>
+      <w:proofErr w:type="spellEnd"/>
+      <w:r>
+        <w:rPr>
+          <w:rFonts w:asciiTheme="majorHAnsi" w:hAnsiTheme="majorHAnsi" w:cstheme="majorHAnsi"/>
+        </w:rPr>
+        <w:t xml:space="preserve"> email content can be improved to attract more </w:t>
+      </w:r>
+      <w:proofErr w:type="spellStart"/>
+      <w:r>
+        <w:rPr>
+          <w:rFonts w:asciiTheme="majorHAnsi" w:hAnsiTheme="majorHAnsi" w:cstheme="majorHAnsi"/>
+        </w:rPr>
+        <w:t>enrollment.There</w:t>
+      </w:r>
+      <w:proofErr w:type="spellEnd"/>
+      <w:r>
+        <w:rPr>
+          <w:rFonts w:asciiTheme="majorHAnsi" w:hAnsiTheme="majorHAnsi" w:cstheme="majorHAnsi"/>
+        </w:rPr>
+        <w:t xml:space="preserve"> have been successful </w:t>
+      </w:r>
+      <w:proofErr w:type="spellStart"/>
+      <w:r>
+        <w:rPr>
+          <w:rFonts w:asciiTheme="majorHAnsi" w:hAnsiTheme="majorHAnsi" w:cstheme="majorHAnsi"/>
+        </w:rPr>
+        <w:t>usecases</w:t>
+      </w:r>
+      <w:proofErr w:type="spellEnd"/>
+      <w:r>
+        <w:rPr>
+          <w:rFonts w:asciiTheme="majorHAnsi" w:hAnsiTheme="majorHAnsi" w:cstheme="majorHAnsi"/>
+        </w:rPr>
+        <w:t xml:space="preserve"> where simple changes in Email content like below can have a significant impact.</w:t>
+      </w:r>
+    </w:p>
+    <w:p>
+      <w:pPr>
+        <w:rPr>
+          <w:rFonts w:asciiTheme="majorHAnsi" w:hAnsiTheme="majorHAnsi" w:cstheme="majorHAnsi"/>
+        </w:rPr>
+      </w:pPr>
+    </w:p>
+    <w:p>
+      <w:pPr>
+        <w:pStyle w:val="ListParagraph"/>
+        <w:numPr>
+          <w:ilvl w:val="0"/>
+          <w:numId w:val="3"/>
+        </w:numPr>
+        <w:rPr>
+          <w:rFonts w:asciiTheme="majorHAnsi" w:hAnsiTheme="majorHAnsi" w:cstheme="majorHAnsi"/>
+        </w:rPr>
+      </w:pPr>
+      <w:r>
+        <w:rPr>
+          <w:rFonts w:asciiTheme="majorHAnsi" w:hAnsiTheme="majorHAnsi" w:cstheme="majorHAnsi"/>
+        </w:rPr>
+        <w:t xml:space="preserve">Addressing the receive by their </w:t>
+      </w:r>
+      <w:proofErr w:type="gramStart"/>
+      <w:r>
+        <w:rPr>
+          <w:rFonts w:asciiTheme="majorHAnsi" w:hAnsiTheme="majorHAnsi" w:cstheme="majorHAnsi"/>
+        </w:rPr>
+        <w:t>Name(</w:t>
+      </w:r>
+      <w:proofErr w:type="gramEnd"/>
+      <w:r>
+        <w:rPr>
+          <w:rFonts w:asciiTheme="majorHAnsi" w:hAnsiTheme="majorHAnsi" w:cstheme="majorHAnsi"/>
+        </w:rPr>
+        <w:t xml:space="preserve"> based on the details provided by them on the website).</w:t>
+      </w:r>
+    </w:p>
+    <w:p>
+      <w:pPr>
+        <w:pStyle w:val="ListParagraph"/>
+        <w:numPr>
+          <w:ilvl w:val="0"/>
+          <w:numId w:val="3"/>
+        </w:numPr>
+        <w:rPr>
+          <w:rFonts w:asciiTheme="majorHAnsi" w:hAnsiTheme="majorHAnsi" w:cstheme="majorHAnsi"/>
+        </w:rPr>
+      </w:pPr>
+      <w:r>
+        <w:rPr>
+          <w:rFonts w:asciiTheme="majorHAnsi" w:hAnsiTheme="majorHAnsi" w:cstheme="majorHAnsi"/>
+        </w:rPr>
         <w:lastRenderedPageBreak/>
-        <w:t>Work on website content</w:t>
-      </w:r>
-      <w:r>
-        <w:t>?</w:t>
-      </w:r>
-    </w:p>
-    <w:p>
-      <w:r>
-        <w:t xml:space="preserve">Conduct trainings to employees on </w:t>
+        <w:t xml:space="preserve">Customizing content based on their </w:t>
+      </w:r>
+      <w:proofErr w:type="gramStart"/>
+      <w:r>
+        <w:rPr>
+          <w:rFonts w:asciiTheme="majorHAnsi" w:hAnsiTheme="majorHAnsi" w:cstheme="majorHAnsi"/>
+        </w:rPr>
+        <w:t>profiles(</w:t>
+      </w:r>
+      <w:proofErr w:type="gramEnd"/>
+      <w:r>
+        <w:rPr>
+          <w:rFonts w:asciiTheme="majorHAnsi" w:hAnsiTheme="majorHAnsi" w:cstheme="majorHAnsi"/>
+        </w:rPr>
+        <w:t xml:space="preserve">for </w:t>
       </w:r>
       <w:proofErr w:type="spellStart"/>
       <w:r>
+        <w:rPr>
+          <w:rFonts w:asciiTheme="majorHAnsi" w:hAnsiTheme="majorHAnsi" w:cstheme="majorHAnsi"/>
+        </w:rPr>
+        <w:t>instance,different</w:t>
+      </w:r>
+      <w:proofErr w:type="spellEnd"/>
+      <w:r>
+        <w:rPr>
+          <w:rFonts w:asciiTheme="majorHAnsi" w:hAnsiTheme="majorHAnsi" w:cstheme="majorHAnsi"/>
+        </w:rPr>
+        <w:t xml:space="preserve"> content for students and working professionals and so on).</w:t>
+      </w:r>
+    </w:p>
+    <w:p>
+      <w:pPr>
+        <w:rPr>
+          <w:rFonts w:asciiTheme="majorHAnsi" w:hAnsiTheme="majorHAnsi" w:cstheme="majorHAnsi"/>
+        </w:rPr>
+      </w:pPr>
+    </w:p>
+    <w:p>
+      <w:pPr>
+        <w:rPr>
+          <w:rFonts w:asciiTheme="majorHAnsi" w:hAnsiTheme="majorHAnsi" w:cstheme="majorHAnsi"/>
+          <w:b/>
+        </w:rPr>
+      </w:pPr>
+      <w:proofErr w:type="gramStart"/>
+      <w:r>
+        <w:rPr>
+          <w:rFonts w:asciiTheme="majorHAnsi" w:hAnsiTheme="majorHAnsi" w:cstheme="majorHAnsi"/>
+          <w:b/>
+        </w:rPr>
+        <w:t>3.Business</w:t>
+      </w:r>
+      <w:proofErr w:type="gramEnd"/>
+      <w:r>
+        <w:rPr>
+          <w:rFonts w:asciiTheme="majorHAnsi" w:hAnsiTheme="majorHAnsi" w:cstheme="majorHAnsi"/>
+          <w:b/>
+        </w:rPr>
+        <w:t xml:space="preserve"> communications training:</w:t>
+      </w:r>
+    </w:p>
+    <w:p>
+      <w:pPr>
+        <w:rPr>
+          <w:rFonts w:asciiTheme="majorHAnsi" w:hAnsiTheme="majorHAnsi" w:cstheme="majorHAnsi"/>
+        </w:rPr>
+      </w:pPr>
+    </w:p>
+    <w:p>
+      <w:pPr>
+        <w:rPr>
+          <w:rFonts w:asciiTheme="majorHAnsi" w:hAnsiTheme="majorHAnsi" w:cstheme="majorHAnsi"/>
+        </w:rPr>
+      </w:pPr>
+      <w:r>
+        <w:rPr>
+          <w:rFonts w:asciiTheme="majorHAnsi" w:hAnsiTheme="majorHAnsi" w:cstheme="majorHAnsi"/>
+        </w:rPr>
+        <w:t xml:space="preserve">As we see </w:t>
+      </w:r>
+      <w:proofErr w:type="spellStart"/>
+      <w:r>
+        <w:rPr>
+          <w:rFonts w:asciiTheme="majorHAnsi" w:hAnsiTheme="majorHAnsi" w:cstheme="majorHAnsi"/>
+        </w:rPr>
         <w:t>Olark</w:t>
       </w:r>
       <w:proofErr w:type="spellEnd"/>
       <w:r>
-        <w:t xml:space="preserve"> chat</w:t>
-      </w:r>
-    </w:p>
-    <w:p/>
-    <w:p>
+        <w:rPr>
+          <w:rFonts w:asciiTheme="majorHAnsi" w:hAnsiTheme="majorHAnsi" w:cstheme="majorHAnsi"/>
+        </w:rPr>
+        <w:t xml:space="preserve"> Chat is a key source for attracting prospective </w:t>
+      </w:r>
       <w:proofErr w:type="spellStart"/>
       <w:r>
+        <w:rPr>
+          <w:rFonts w:asciiTheme="majorHAnsi" w:hAnsiTheme="majorHAnsi" w:cstheme="majorHAnsi"/>
+        </w:rPr>
+        <w:t>students</w:t>
+      </w:r>
+      <w:proofErr w:type="gramStart"/>
+      <w:r>
+        <w:rPr>
+          <w:rFonts w:asciiTheme="majorHAnsi" w:hAnsiTheme="majorHAnsi" w:cstheme="majorHAnsi"/>
+        </w:rPr>
+        <w:t>,but</w:t>
+      </w:r>
+      <w:proofErr w:type="spellEnd"/>
+      <w:proofErr w:type="gramEnd"/>
+      <w:r>
+        <w:rPr>
+          <w:rFonts w:asciiTheme="majorHAnsi" w:hAnsiTheme="majorHAnsi" w:cstheme="majorHAnsi"/>
+        </w:rPr>
+        <w:t xml:space="preserve"> the conversations on </w:t>
+      </w:r>
+      <w:proofErr w:type="spellStart"/>
+      <w:r>
+        <w:rPr>
+          <w:rFonts w:asciiTheme="majorHAnsi" w:hAnsiTheme="majorHAnsi" w:cstheme="majorHAnsi"/>
+        </w:rPr>
         <w:t>Olark</w:t>
       </w:r>
       <w:proofErr w:type="spellEnd"/>
       <w:r>
-        <w:t xml:space="preserve"> chat conversations should happen</w:t>
-      </w:r>
-    </w:p>
-    <w:p>
-      <w:r>
-        <w:t>More effective emails to be sent</w:t>
-      </w:r>
-    </w:p>
-    <w:p>
-      <w:r>
-        <w:t>Effective content on the website</w:t>
-      </w:r>
-    </w:p>
-    <w:p>
-      <w:bookmarkStart w:id="0" w:name="_GoBack"/>
-      <w:bookmarkEnd w:id="0"/>
-    </w:p>
-    <w:p/>
+        <w:rPr>
+          <w:rFonts w:asciiTheme="majorHAnsi" w:hAnsiTheme="majorHAnsi" w:cstheme="majorHAnsi"/>
+        </w:rPr>
+        <w:t xml:space="preserve"> chat have less contribution to the lead </w:t>
+      </w:r>
+      <w:proofErr w:type="spellStart"/>
+      <w:r>
+        <w:rPr>
+          <w:rFonts w:asciiTheme="majorHAnsi" w:hAnsiTheme="majorHAnsi" w:cstheme="majorHAnsi"/>
+        </w:rPr>
+        <w:t>conversion.Hence</w:t>
+      </w:r>
+      <w:proofErr w:type="spellEnd"/>
+      <w:r>
+        <w:rPr>
+          <w:rFonts w:asciiTheme="majorHAnsi" w:hAnsiTheme="majorHAnsi" w:cstheme="majorHAnsi"/>
+        </w:rPr>
+        <w:t xml:space="preserve">, a formal business communications training to the sales team especially using </w:t>
+      </w:r>
+      <w:proofErr w:type="spellStart"/>
+      <w:r>
+        <w:rPr>
+          <w:rFonts w:asciiTheme="majorHAnsi" w:hAnsiTheme="majorHAnsi" w:cstheme="majorHAnsi"/>
+        </w:rPr>
+        <w:t>Olark</w:t>
+      </w:r>
+      <w:proofErr w:type="spellEnd"/>
+      <w:r>
+        <w:rPr>
+          <w:rFonts w:asciiTheme="majorHAnsi" w:hAnsiTheme="majorHAnsi" w:cstheme="majorHAnsi"/>
+        </w:rPr>
+        <w:t xml:space="preserve"> Chat can result in more lead conversion rate.</w:t>
+      </w:r>
+    </w:p>
+    <w:p>
+      <w:pPr>
+        <w:rPr>
+          <w:rFonts w:asciiTheme="majorHAnsi" w:hAnsiTheme="majorHAnsi" w:cstheme="majorHAnsi"/>
+        </w:rPr>
+      </w:pPr>
+    </w:p>
     <w:p>
       <w:pPr>
         <w:ind w:left="720"/>
+        <w:rPr>
+          <w:rFonts w:asciiTheme="majorHAnsi" w:hAnsiTheme="majorHAnsi" w:cstheme="majorHAnsi"/>
+        </w:rPr>
       </w:pPr>
     </w:p>
     <w:p>
       <w:pPr>
         <w:ind w:left="720"/>
+        <w:rPr>
+          <w:rFonts w:asciiTheme="majorHAnsi" w:hAnsiTheme="majorHAnsi" w:cstheme="majorHAnsi"/>
+        </w:rPr>
       </w:pPr>
     </w:p>
     <w:sectPr>
@@ -328,6 +2695,184 @@
 <file path=word/numbering.xml><?xml version="1.0" encoding="utf-8"?>
 <w:numbering xmlns:wpc="http://schemas.microsoft.com/office/word/2010/wordprocessingCanvas" xmlns:mc="http://schemas.openxmlformats.org/markup-compatibility/2006" xmlns:o="urn:schemas-microsoft-com:office:office" xmlns:r="http://schemas.openxmlformats.org/officeDocument/2006/relationships" xmlns:m="http://schemas.openxmlformats.org/officeDocument/2006/math" xmlns:v="urn:schemas-microsoft-com:vml" xmlns:wp14="http://schemas.microsoft.com/office/word/2010/wordprocessingDrawing" xmlns:wp="http://schemas.openxmlformats.org/drawingml/2006/wordprocessingDrawing" xmlns:w10="urn:schemas-microsoft-com:office:word" xmlns:w="http://schemas.openxmlformats.org/wordprocessingml/2006/main" xmlns:w14="http://schemas.microsoft.com/office/word/2010/wordml" xmlns:w15="http://schemas.microsoft.com/office/word/2012/wordml" xmlns:wpg="http://schemas.microsoft.com/office/word/2010/wordprocessingGroup" xmlns:wpi="http://schemas.microsoft.com/office/word/2010/wordprocessingInk" xmlns:wne="http://schemas.microsoft.com/office/word/2006/wordml" xmlns:wps="http://schemas.microsoft.com/office/word/2010/wordprocessingShape" mc:Ignorable="w14 w15 wp14">
   <w:abstractNum w:abstractNumId="0">
+    <w:nsid w:val="49366D7D"/>
+    <w:multiLevelType w:val="hybridMultilevel"/>
+    <w:tmpl w:val="78B4EBF4"/>
+    <w:lvl w:ilvl="0" w:tplc="31222C6C">
+      <w:start w:val="1"/>
+      <w:numFmt w:val="lowerRoman"/>
+      <w:lvlText w:val="%1)"/>
+      <w:lvlJc w:val="left"/>
+      <w:pPr>
+        <w:ind w:left="1080" w:hanging="720"/>
+      </w:pPr>
+      <w:rPr>
+        <w:rFonts w:hint="default"/>
+      </w:rPr>
+    </w:lvl>
+    <w:lvl w:ilvl="1" w:tplc="40090019" w:tentative="1">
+      <w:start w:val="1"/>
+      <w:numFmt w:val="lowerLetter"/>
+      <w:lvlText w:val="%2."/>
+      <w:lvlJc w:val="left"/>
+      <w:pPr>
+        <w:ind w:left="1440" w:hanging="360"/>
+      </w:pPr>
+    </w:lvl>
+    <w:lvl w:ilvl="2" w:tplc="4009001B" w:tentative="1">
+      <w:start w:val="1"/>
+      <w:numFmt w:val="lowerRoman"/>
+      <w:lvlText w:val="%3."/>
+      <w:lvlJc w:val="right"/>
+      <w:pPr>
+        <w:ind w:left="2160" w:hanging="180"/>
+      </w:pPr>
+    </w:lvl>
+    <w:lvl w:ilvl="3" w:tplc="4009000F" w:tentative="1">
+      <w:start w:val="1"/>
+      <w:numFmt w:val="decimal"/>
+      <w:lvlText w:val="%4."/>
+      <w:lvlJc w:val="left"/>
+      <w:pPr>
+        <w:ind w:left="2880" w:hanging="360"/>
+      </w:pPr>
+    </w:lvl>
+    <w:lvl w:ilvl="4" w:tplc="40090019" w:tentative="1">
+      <w:start w:val="1"/>
+      <w:numFmt w:val="lowerLetter"/>
+      <w:lvlText w:val="%5."/>
+      <w:lvlJc w:val="left"/>
+      <w:pPr>
+        <w:ind w:left="3600" w:hanging="360"/>
+      </w:pPr>
+    </w:lvl>
+    <w:lvl w:ilvl="5" w:tplc="4009001B" w:tentative="1">
+      <w:start w:val="1"/>
+      <w:numFmt w:val="lowerRoman"/>
+      <w:lvlText w:val="%6."/>
+      <w:lvlJc w:val="right"/>
+      <w:pPr>
+        <w:ind w:left="4320" w:hanging="180"/>
+      </w:pPr>
+    </w:lvl>
+    <w:lvl w:ilvl="6" w:tplc="4009000F" w:tentative="1">
+      <w:start w:val="1"/>
+      <w:numFmt w:val="decimal"/>
+      <w:lvlText w:val="%7."/>
+      <w:lvlJc w:val="left"/>
+      <w:pPr>
+        <w:ind w:left="5040" w:hanging="360"/>
+      </w:pPr>
+    </w:lvl>
+    <w:lvl w:ilvl="7" w:tplc="40090019" w:tentative="1">
+      <w:start w:val="1"/>
+      <w:numFmt w:val="lowerLetter"/>
+      <w:lvlText w:val="%8."/>
+      <w:lvlJc w:val="left"/>
+      <w:pPr>
+        <w:ind w:left="5760" w:hanging="360"/>
+      </w:pPr>
+    </w:lvl>
+    <w:lvl w:ilvl="8" w:tplc="4009001B" w:tentative="1">
+      <w:start w:val="1"/>
+      <w:numFmt w:val="lowerRoman"/>
+      <w:lvlText w:val="%9."/>
+      <w:lvlJc w:val="right"/>
+      <w:pPr>
+        <w:ind w:left="6480" w:hanging="180"/>
+      </w:pPr>
+    </w:lvl>
+  </w:abstractNum>
+  <w:abstractNum w:abstractNumId="1">
+    <w:nsid w:val="595309C9"/>
+    <w:multiLevelType w:val="hybridMultilevel"/>
+    <w:tmpl w:val="5E0A190E"/>
+    <w:lvl w:ilvl="0" w:tplc="40090017">
+      <w:start w:val="1"/>
+      <w:numFmt w:val="lowerLetter"/>
+      <w:lvlText w:val="%1)"/>
+      <w:lvlJc w:val="left"/>
+      <w:pPr>
+        <w:ind w:left="720" w:hanging="360"/>
+      </w:pPr>
+      <w:rPr>
+        <w:rFonts w:hint="default"/>
+      </w:rPr>
+    </w:lvl>
+    <w:lvl w:ilvl="1" w:tplc="40090019" w:tentative="1">
+      <w:start w:val="1"/>
+      <w:numFmt w:val="lowerLetter"/>
+      <w:lvlText w:val="%2."/>
+      <w:lvlJc w:val="left"/>
+      <w:pPr>
+        <w:ind w:left="1440" w:hanging="360"/>
+      </w:pPr>
+    </w:lvl>
+    <w:lvl w:ilvl="2" w:tplc="4009001B" w:tentative="1">
+      <w:start w:val="1"/>
+      <w:numFmt w:val="lowerRoman"/>
+      <w:lvlText w:val="%3."/>
+      <w:lvlJc w:val="right"/>
+      <w:pPr>
+        <w:ind w:left="2160" w:hanging="180"/>
+      </w:pPr>
+    </w:lvl>
+    <w:lvl w:ilvl="3" w:tplc="4009000F" w:tentative="1">
+      <w:start w:val="1"/>
+      <w:numFmt w:val="decimal"/>
+      <w:lvlText w:val="%4."/>
+      <w:lvlJc w:val="left"/>
+      <w:pPr>
+        <w:ind w:left="2880" w:hanging="360"/>
+      </w:pPr>
+    </w:lvl>
+    <w:lvl w:ilvl="4" w:tplc="40090019" w:tentative="1">
+      <w:start w:val="1"/>
+      <w:numFmt w:val="lowerLetter"/>
+      <w:lvlText w:val="%5."/>
+      <w:lvlJc w:val="left"/>
+      <w:pPr>
+        <w:ind w:left="3600" w:hanging="360"/>
+      </w:pPr>
+    </w:lvl>
+    <w:lvl w:ilvl="5" w:tplc="4009001B" w:tentative="1">
+      <w:start w:val="1"/>
+      <w:numFmt w:val="lowerRoman"/>
+      <w:lvlText w:val="%6."/>
+      <w:lvlJc w:val="right"/>
+      <w:pPr>
+        <w:ind w:left="4320" w:hanging="180"/>
+      </w:pPr>
+    </w:lvl>
+    <w:lvl w:ilvl="6" w:tplc="4009000F" w:tentative="1">
+      <w:start w:val="1"/>
+      <w:numFmt w:val="decimal"/>
+      <w:lvlText w:val="%7."/>
+      <w:lvlJc w:val="left"/>
+      <w:pPr>
+        <w:ind w:left="5040" w:hanging="360"/>
+      </w:pPr>
+    </w:lvl>
+    <w:lvl w:ilvl="7" w:tplc="40090019" w:tentative="1">
+      <w:start w:val="1"/>
+      <w:numFmt w:val="lowerLetter"/>
+      <w:lvlText w:val="%8."/>
+      <w:lvlJc w:val="left"/>
+      <w:pPr>
+        <w:ind w:left="5760" w:hanging="360"/>
+      </w:pPr>
+    </w:lvl>
+    <w:lvl w:ilvl="8" w:tplc="4009001B" w:tentative="1">
+      <w:start w:val="1"/>
+      <w:numFmt w:val="lowerRoman"/>
+      <w:lvlText w:val="%9."/>
+      <w:lvlJc w:val="right"/>
+      <w:pPr>
+        <w:ind w:left="6480" w:hanging="180"/>
+      </w:pPr>
+    </w:lvl>
+  </w:abstractNum>
+  <w:abstractNum w:abstractNumId="2">
     <w:nsid w:val="7BF37681"/>
     <w:multiLevelType w:val="multilevel"/>
     <w:tmpl w:val="EB7A45C0"/>
@@ -441,7 +2986,13 @@
     </w:lvl>
   </w:abstractNum>
   <w:num w:numId="1">
+    <w:abstractNumId w:val="2"/>
+  </w:num>
+  <w:num w:numId="2">
     <w:abstractNumId w:val="0"/>
+  </w:num>
+  <w:num w:numId="3">
+    <w:abstractNumId w:val="1"/>
   </w:num>
 </w:numbering>
 </file>
@@ -1013,6 +3564,17 @@
       <w:szCs w:val="30"/>
     </w:rPr>
   </w:style>
+  <w:style w:type="paragraph" w:styleId="ListParagraph">
+    <w:name w:val="List Paragraph"/>
+    <w:basedOn w:val="Normal"/>
+    <w:uiPriority w:val="34"/>
+    <w:qFormat/>
+    <w:rsid w:val="00EC62E6"/>
+    <w:pPr>
+      <w:ind w:left="720"/>
+      <w:contextualSpacing/>
+    </w:pPr>
+  </w:style>
 </w:styles>
 </file>
 

</xml_diff>

<commit_message>
final version from Divya for discussion
</commit_message>
<xml_diff>
--- a/Logistic_Lead_Scoring_Case_Study/Assignment Subjective Questions.docx
+++ b/Logistic_Lead_Scoring_Case_Study/Assignment Subjective Questions.docx
@@ -1478,8 +1478,6 @@
           <w:rFonts w:asciiTheme="majorHAnsi" w:hAnsiTheme="majorHAnsi" w:cstheme="majorHAnsi"/>
         </w:rPr>
       </w:pPr>
-      <w:bookmarkStart w:id="0" w:name="_GoBack"/>
-      <w:bookmarkEnd w:id="0"/>
     </w:p>
     <w:p>
       <w:pPr>
@@ -1571,7 +1569,14 @@
           <w:rFonts w:asciiTheme="majorHAnsi" w:hAnsiTheme="majorHAnsi" w:cstheme="majorHAnsi"/>
           <w:b/>
         </w:rPr>
-        <w:t>1.Last</w:t>
+        <w:t>1</w:t>
+      </w:r>
+      <w:r>
+        <w:rPr>
+          <w:rFonts w:asciiTheme="majorHAnsi" w:hAnsiTheme="majorHAnsi" w:cstheme="majorHAnsi"/>
+          <w:b/>
+        </w:rPr>
+        <w:t>.Country</w:t>
       </w:r>
       <w:proofErr w:type="gramEnd"/>
       <w:r>
@@ -1579,11 +1584,271 @@
           <w:rFonts w:asciiTheme="majorHAnsi" w:hAnsiTheme="majorHAnsi" w:cstheme="majorHAnsi"/>
           <w:b/>
         </w:rPr>
+        <w:t>_India:</w:t>
+      </w:r>
+    </w:p>
+    <w:p>
+      <w:pPr>
+        <w:rPr>
+          <w:rFonts w:asciiTheme="majorHAnsi" w:hAnsiTheme="majorHAnsi" w:cstheme="majorHAnsi"/>
+          <w:b/>
+        </w:rPr>
+      </w:pPr>
+    </w:p>
+    <w:p>
+      <w:pPr>
+        <w:rPr>
+          <w:rFonts w:asciiTheme="majorHAnsi" w:hAnsiTheme="majorHAnsi" w:cstheme="majorHAnsi"/>
+        </w:rPr>
+      </w:pPr>
+      <w:r>
+        <w:rPr>
+          <w:rFonts w:asciiTheme="majorHAnsi" w:hAnsiTheme="majorHAnsi" w:cstheme="majorHAnsi"/>
+        </w:rPr>
+        <w:t xml:space="preserve">A </w:t>
+      </w:r>
+      <w:proofErr w:type="spellStart"/>
+      <w:r>
+        <w:rPr>
+          <w:rFonts w:asciiTheme="majorHAnsi" w:hAnsiTheme="majorHAnsi" w:cstheme="majorHAnsi"/>
+        </w:rPr>
+        <w:t>whooping</w:t>
+      </w:r>
+      <w:proofErr w:type="spellEnd"/>
+      <w:r>
+        <w:rPr>
+          <w:rFonts w:asciiTheme="majorHAnsi" w:hAnsiTheme="majorHAnsi" w:cstheme="majorHAnsi"/>
+        </w:rPr>
+        <w:t xml:space="preserve"> 73% of the leads are from the Country-</w:t>
+      </w:r>
+      <w:proofErr w:type="gramStart"/>
+      <w:r>
+        <w:rPr>
+          <w:rFonts w:asciiTheme="majorHAnsi" w:hAnsiTheme="majorHAnsi" w:cstheme="majorHAnsi"/>
+        </w:rPr>
+        <w:t>India ,but</w:t>
+      </w:r>
+      <w:proofErr w:type="gramEnd"/>
+      <w:r>
+        <w:rPr>
+          <w:rFonts w:asciiTheme="majorHAnsi" w:hAnsiTheme="majorHAnsi" w:cstheme="majorHAnsi"/>
+        </w:rPr>
+        <w:t xml:space="preserve"> only 38% of them are </w:t>
+      </w:r>
+      <w:proofErr w:type="spellStart"/>
+      <w:r>
+        <w:rPr>
+          <w:rFonts w:asciiTheme="majorHAnsi" w:hAnsiTheme="majorHAnsi" w:cstheme="majorHAnsi"/>
+        </w:rPr>
+        <w:t>converted.</w:t>
+      </w:r>
+      <w:r>
+        <w:rPr>
+          <w:rFonts w:asciiTheme="majorHAnsi" w:hAnsiTheme="majorHAnsi" w:cstheme="majorHAnsi"/>
+        </w:rPr>
+        <w:t>Hence,this</w:t>
+      </w:r>
+      <w:proofErr w:type="spellEnd"/>
+      <w:r>
+        <w:rPr>
+          <w:rFonts w:asciiTheme="majorHAnsi" w:hAnsiTheme="majorHAnsi" w:cstheme="majorHAnsi"/>
+        </w:rPr>
+        <w:t xml:space="preserve"> is an indicator of area of improvement.</w:t>
+      </w:r>
+    </w:p>
+    <w:p>
+      <w:pPr>
+        <w:rPr>
+          <w:rFonts w:asciiTheme="majorHAnsi" w:hAnsiTheme="majorHAnsi" w:cstheme="majorHAnsi"/>
+        </w:rPr>
+      </w:pPr>
+    </w:p>
+    <w:p>
+      <w:pPr>
+        <w:rPr>
+          <w:rFonts w:ascii="Calibri" w:eastAsia="Times New Roman" w:hAnsi="Calibri" w:cs="Calibri"/>
+          <w:b/>
+          <w:color w:val="000000"/>
+          <w:lang w:val="en-IN" w:eastAsia="en-IN"/>
+        </w:rPr>
+      </w:pPr>
+      <w:proofErr w:type="gramStart"/>
+      <w:r>
+        <w:rPr>
+          <w:rFonts w:ascii="Calibri" w:eastAsia="Times New Roman" w:hAnsi="Calibri" w:cs="Calibri"/>
+          <w:b/>
+          <w:color w:val="000000"/>
+          <w:lang w:val="en-IN" w:eastAsia="en-IN"/>
+        </w:rPr>
+        <w:t>2</w:t>
+      </w:r>
+      <w:r>
+        <w:rPr>
+          <w:rFonts w:ascii="Calibri" w:eastAsia="Times New Roman" w:hAnsi="Calibri" w:cs="Calibri"/>
+          <w:b/>
+          <w:color w:val="000000"/>
+          <w:lang w:val="en-IN" w:eastAsia="en-IN"/>
+        </w:rPr>
+        <w:t>.</w:t>
+      </w:r>
+      <w:r>
+        <w:rPr>
+          <w:rFonts w:ascii="Calibri" w:eastAsia="Times New Roman" w:hAnsi="Calibri" w:cs="Calibri"/>
+          <w:b/>
+          <w:color w:val="000000"/>
+          <w:lang w:val="en-IN" w:eastAsia="en-IN"/>
+        </w:rPr>
+        <w:t>Lead</w:t>
+      </w:r>
+      <w:proofErr w:type="gramEnd"/>
+      <w:r>
+        <w:rPr>
+          <w:rFonts w:ascii="Calibri" w:eastAsia="Times New Roman" w:hAnsi="Calibri" w:cs="Calibri"/>
+          <w:b/>
+          <w:color w:val="000000"/>
+          <w:lang w:val="en-IN" w:eastAsia="en-IN"/>
+        </w:rPr>
         <w:t xml:space="preserve"> </w:t>
       </w:r>
       <w:proofErr w:type="spellStart"/>
       <w:r>
         <w:rPr>
+          <w:rFonts w:ascii="Calibri" w:eastAsia="Times New Roman" w:hAnsi="Calibri" w:cs="Calibri"/>
+          <w:b/>
+          <w:color w:val="000000"/>
+          <w:lang w:val="en-IN" w:eastAsia="en-IN"/>
+        </w:rPr>
+        <w:t>Origin_Landing</w:t>
+      </w:r>
+      <w:proofErr w:type="spellEnd"/>
+      <w:r>
+        <w:rPr>
+          <w:rFonts w:ascii="Calibri" w:eastAsia="Times New Roman" w:hAnsi="Calibri" w:cs="Calibri"/>
+          <w:b/>
+          <w:color w:val="000000"/>
+          <w:lang w:val="en-IN" w:eastAsia="en-IN"/>
+        </w:rPr>
+        <w:t xml:space="preserve"> Page Submission:</w:t>
+      </w:r>
+    </w:p>
+    <w:p>
+      <w:pPr>
+        <w:rPr>
+          <w:rFonts w:ascii="Calibri" w:eastAsia="Times New Roman" w:hAnsi="Calibri" w:cs="Calibri"/>
+          <w:b/>
+          <w:color w:val="000000"/>
+          <w:lang w:val="en-IN" w:eastAsia="en-IN"/>
+        </w:rPr>
+      </w:pPr>
+    </w:p>
+    <w:p>
+      <w:pPr>
+        <w:rPr>
+          <w:rFonts w:ascii="Calibri" w:eastAsia="Times New Roman" w:hAnsi="Calibri" w:cs="Calibri"/>
+          <w:color w:val="000000"/>
+          <w:lang w:val="en-IN" w:eastAsia="en-IN"/>
+        </w:rPr>
+      </w:pPr>
+      <w:r>
+        <w:rPr>
+          <w:rFonts w:ascii="Calibri" w:eastAsia="Times New Roman" w:hAnsi="Calibri" w:cs="Calibri"/>
+          <w:color w:val="000000"/>
+          <w:lang w:val="en-IN" w:eastAsia="en-IN"/>
+        </w:rPr>
+        <w:t xml:space="preserve">Even though major share of the leads are originated from Landing page submission – around 52% of </w:t>
+      </w:r>
+      <w:proofErr w:type="gramStart"/>
+      <w:r>
+        <w:rPr>
+          <w:rFonts w:ascii="Calibri" w:eastAsia="Times New Roman" w:hAnsi="Calibri" w:cs="Calibri"/>
+          <w:color w:val="000000"/>
+          <w:lang w:val="en-IN" w:eastAsia="en-IN"/>
+        </w:rPr>
+        <w:t xml:space="preserve">them </w:t>
+      </w:r>
+      <w:r>
+        <w:rPr>
+          <w:rFonts w:ascii="Calibri" w:eastAsia="Times New Roman" w:hAnsi="Calibri" w:cs="Calibri"/>
+          <w:color w:val="000000"/>
+          <w:lang w:val="en-IN" w:eastAsia="en-IN"/>
+        </w:rPr>
+        <w:t>,only</w:t>
+      </w:r>
+      <w:proofErr w:type="gramEnd"/>
+      <w:r>
+        <w:rPr>
+          <w:rFonts w:ascii="Calibri" w:eastAsia="Times New Roman" w:hAnsi="Calibri" w:cs="Calibri"/>
+          <w:color w:val="000000"/>
+          <w:lang w:val="en-IN" w:eastAsia="en-IN"/>
+        </w:rPr>
+        <w:t xml:space="preserve"> 36% of them are </w:t>
+      </w:r>
+      <w:proofErr w:type="spellStart"/>
+      <w:r>
+        <w:rPr>
+          <w:rFonts w:ascii="Calibri" w:eastAsia="Times New Roman" w:hAnsi="Calibri" w:cs="Calibri"/>
+          <w:color w:val="000000"/>
+          <w:lang w:val="en-IN" w:eastAsia="en-IN"/>
+        </w:rPr>
+        <w:t>converted.Hence,this</w:t>
+      </w:r>
+      <w:proofErr w:type="spellEnd"/>
+      <w:r>
+        <w:rPr>
+          <w:rFonts w:ascii="Calibri" w:eastAsia="Times New Roman" w:hAnsi="Calibri" w:cs="Calibri"/>
+          <w:color w:val="000000"/>
+          <w:lang w:val="en-IN" w:eastAsia="en-IN"/>
+        </w:rPr>
+        <w:t xml:space="preserve"> area can be looked into for improvement.</w:t>
+      </w:r>
+    </w:p>
+    <w:p>
+      <w:pPr>
+        <w:rPr>
+          <w:rFonts w:asciiTheme="majorHAnsi" w:hAnsiTheme="majorHAnsi" w:cstheme="majorHAnsi"/>
+        </w:rPr>
+      </w:pPr>
+    </w:p>
+    <w:p>
+      <w:pPr>
+        <w:rPr>
+          <w:rFonts w:asciiTheme="majorHAnsi" w:hAnsiTheme="majorHAnsi" w:cstheme="majorHAnsi"/>
+        </w:rPr>
+      </w:pPr>
+    </w:p>
+    <w:p>
+      <w:pPr>
+        <w:rPr>
+          <w:rFonts w:asciiTheme="majorHAnsi" w:hAnsiTheme="majorHAnsi" w:cstheme="majorHAnsi"/>
+          <w:b/>
+        </w:rPr>
+      </w:pPr>
+      <w:proofErr w:type="gramStart"/>
+      <w:r>
+        <w:rPr>
+          <w:rFonts w:asciiTheme="majorHAnsi" w:hAnsiTheme="majorHAnsi" w:cstheme="majorHAnsi"/>
+          <w:b/>
+        </w:rPr>
+        <w:t>3</w:t>
+      </w:r>
+      <w:r>
+        <w:rPr>
+          <w:rFonts w:asciiTheme="majorHAnsi" w:hAnsiTheme="majorHAnsi" w:cstheme="majorHAnsi"/>
+          <w:b/>
+        </w:rPr>
+        <w:t>.Last</w:t>
+      </w:r>
+      <w:proofErr w:type="gramEnd"/>
+      <w:r>
+        <w:rPr>
+          <w:rFonts w:asciiTheme="majorHAnsi" w:hAnsiTheme="majorHAnsi" w:cstheme="majorHAnsi"/>
+          <w:b/>
+        </w:rPr>
+        <w:t xml:space="preserve"> </w:t>
+      </w:r>
+      <w:proofErr w:type="spellStart"/>
+      <w:r>
+        <w:rPr>
           <w:rFonts w:asciiTheme="majorHAnsi" w:hAnsiTheme="majorHAnsi" w:cstheme="majorHAnsi"/>
           <w:b/>
         </w:rPr>
@@ -1673,11 +1938,31 @@
           <w:rFonts w:asciiTheme="majorHAnsi" w:hAnsiTheme="majorHAnsi" w:cstheme="majorHAnsi"/>
         </w:rPr>
       </w:pPr>
-      <w:r>
-        <w:rPr>
-          <w:rFonts w:asciiTheme="majorHAnsi" w:hAnsiTheme="majorHAnsi" w:cstheme="majorHAnsi"/>
-        </w:rPr>
-        <w:t xml:space="preserve">2.3% of this column are converted </w:t>
+      <w:proofErr w:type="spellStart"/>
+      <w:r>
+        <w:rPr>
+          <w:rFonts w:asciiTheme="majorHAnsi" w:hAnsiTheme="majorHAnsi" w:cstheme="majorHAnsi"/>
+        </w:rPr>
+        <w:t>Olark</w:t>
+      </w:r>
+      <w:proofErr w:type="spellEnd"/>
+      <w:r>
+        <w:rPr>
+          <w:rFonts w:asciiTheme="majorHAnsi" w:hAnsiTheme="majorHAnsi" w:cstheme="majorHAnsi"/>
+        </w:rPr>
+        <w:t xml:space="preserve"> Chat Conversation variable </w:t>
+      </w:r>
+      <w:r>
+        <w:rPr>
+          <w:rFonts w:asciiTheme="majorHAnsi" w:hAnsiTheme="majorHAnsi" w:cstheme="majorHAnsi"/>
+        </w:rPr>
+        <w:t>comprises only 10% of the leads and out of which only 8% are converted</w:t>
+      </w:r>
+      <w:r>
+        <w:rPr>
+          <w:rFonts w:asciiTheme="majorHAnsi" w:hAnsiTheme="majorHAnsi" w:cstheme="majorHAnsi"/>
+        </w:rPr>
+        <w:t>.</w:t>
       </w:r>
     </w:p>
     <w:p>
@@ -1700,7 +1985,14 @@
           <w:rFonts w:asciiTheme="majorHAnsi" w:hAnsiTheme="majorHAnsi" w:cstheme="majorHAnsi"/>
           <w:b/>
         </w:rPr>
-        <w:t>2.Last</w:t>
+        <w:t>4</w:t>
+      </w:r>
+      <w:r>
+        <w:rPr>
+          <w:rFonts w:asciiTheme="majorHAnsi" w:hAnsiTheme="majorHAnsi" w:cstheme="majorHAnsi"/>
+          <w:b/>
+        </w:rPr>
+        <w:t>.Last</w:t>
       </w:r>
       <w:proofErr w:type="gramEnd"/>
       <w:r>
@@ -1744,21 +2036,149 @@
         <w:rPr>
           <w:rFonts w:asciiTheme="majorHAnsi" w:hAnsiTheme="majorHAnsi" w:cstheme="majorHAnsi"/>
         </w:rPr>
-        <w:t xml:space="preserve">Only 4% of the leads are actually converted and out of all the leads with this </w:t>
+        <w:t>Converted to lead seems to be the first step when a particu</w:t>
+      </w:r>
+      <w:r>
+        <w:rPr>
+          <w:rFonts w:asciiTheme="majorHAnsi" w:hAnsiTheme="majorHAnsi" w:cstheme="majorHAnsi"/>
+        </w:rPr>
+        <w:t xml:space="preserve">lar person is treated as a lead after filling up the form with details like </w:t>
       </w:r>
       <w:proofErr w:type="spellStart"/>
       <w:r>
         <w:rPr>
           <w:rFonts w:asciiTheme="majorHAnsi" w:hAnsiTheme="majorHAnsi" w:cstheme="majorHAnsi"/>
         </w:rPr>
-        <w:t>value</w:t>
+        <w:t>email,contact</w:t>
+      </w:r>
+      <w:proofErr w:type="spellEnd"/>
+      <w:r>
+        <w:rPr>
+          <w:rFonts w:asciiTheme="majorHAnsi" w:hAnsiTheme="majorHAnsi" w:cstheme="majorHAnsi"/>
+        </w:rPr>
+        <w:t xml:space="preserve"> etc.</w:t>
+      </w:r>
+    </w:p>
+    <w:p>
+      <w:pPr>
+        <w:rPr>
+          <w:rFonts w:asciiTheme="majorHAnsi" w:hAnsiTheme="majorHAnsi" w:cstheme="majorHAnsi"/>
+        </w:rPr>
+      </w:pPr>
+    </w:p>
+    <w:p>
+      <w:pPr>
+        <w:rPr>
+          <w:rFonts w:asciiTheme="majorHAnsi" w:hAnsiTheme="majorHAnsi" w:cstheme="majorHAnsi"/>
+        </w:rPr>
+      </w:pPr>
+      <w:r>
+        <w:rPr>
+          <w:rFonts w:asciiTheme="majorHAnsi" w:hAnsiTheme="majorHAnsi" w:cstheme="majorHAnsi"/>
+        </w:rPr>
+        <w:t xml:space="preserve">Converted to </w:t>
       </w:r>
       <w:proofErr w:type="gramStart"/>
       <w:r>
         <w:rPr>
           <w:rFonts w:asciiTheme="majorHAnsi" w:hAnsiTheme="majorHAnsi" w:cstheme="majorHAnsi"/>
         </w:rPr>
-        <w:t>,only</w:t>
+        <w:t>Lead</w:t>
+      </w:r>
+      <w:proofErr w:type="gramEnd"/>
+      <w:r>
+        <w:rPr>
+          <w:rFonts w:asciiTheme="majorHAnsi" w:hAnsiTheme="majorHAnsi" w:cstheme="majorHAnsi"/>
+        </w:rPr>
+        <w:t xml:space="preserve"> variable comprises of o</w:t>
+      </w:r>
+      <w:r>
+        <w:rPr>
+          <w:rFonts w:asciiTheme="majorHAnsi" w:hAnsiTheme="majorHAnsi" w:cstheme="majorHAnsi"/>
+        </w:rPr>
+        <w:t xml:space="preserve">nly 4% of the leads </w:t>
+      </w:r>
+      <w:r>
+        <w:rPr>
+          <w:rFonts w:asciiTheme="majorHAnsi" w:hAnsiTheme="majorHAnsi" w:cstheme="majorHAnsi"/>
+        </w:rPr>
+        <w:t xml:space="preserve">out of which only </w:t>
+      </w:r>
+      <w:r>
+        <w:rPr>
+          <w:rFonts w:asciiTheme="majorHAnsi" w:hAnsiTheme="majorHAnsi" w:cstheme="majorHAnsi"/>
+        </w:rPr>
+        <w:t>12</w:t>
+      </w:r>
+      <w:r>
+        <w:rPr>
+          <w:rFonts w:asciiTheme="majorHAnsi" w:hAnsiTheme="majorHAnsi" w:cstheme="majorHAnsi"/>
+        </w:rPr>
+        <w:t>% are converted.</w:t>
+      </w:r>
+    </w:p>
+    <w:p>
+      <w:pPr>
+        <w:ind w:left="720"/>
+        <w:rPr>
+          <w:rFonts w:asciiTheme="majorHAnsi" w:hAnsiTheme="majorHAnsi" w:cstheme="majorHAnsi"/>
+        </w:rPr>
+      </w:pPr>
+    </w:p>
+    <w:p>
+      <w:pPr>
+        <w:rPr>
+          <w:rFonts w:ascii="Calibri" w:eastAsia="Times New Roman" w:hAnsi="Calibri" w:cs="Calibri"/>
+          <w:b/>
+          <w:color w:val="000000"/>
+          <w:lang w:val="en-IN" w:eastAsia="en-IN"/>
+        </w:rPr>
+      </w:pPr>
+    </w:p>
+    <w:p>
+      <w:pPr>
+        <w:rPr>
+          <w:rFonts w:ascii="Calibri" w:eastAsia="Times New Roman" w:hAnsi="Calibri" w:cs="Calibri"/>
+          <w:b/>
+          <w:color w:val="000000"/>
+          <w:lang w:val="en-IN" w:eastAsia="en-IN"/>
+        </w:rPr>
+      </w:pPr>
+    </w:p>
+    <w:p>
+      <w:pPr>
+        <w:rPr>
+          <w:rFonts w:asciiTheme="majorHAnsi" w:hAnsiTheme="majorHAnsi" w:cstheme="majorHAnsi"/>
+          <w:b/>
+        </w:rPr>
+      </w:pPr>
+    </w:p>
+    <w:p>
+      <w:pPr>
+        <w:jc w:val="center"/>
+        <w:rPr>
+          <w:rFonts w:asciiTheme="majorHAnsi" w:hAnsiTheme="majorHAnsi" w:cstheme="majorHAnsi"/>
+        </w:rPr>
+      </w:pPr>
+      <w:r>
+        <w:rPr>
+          <w:rFonts w:asciiTheme="majorHAnsi" w:hAnsiTheme="majorHAnsi" w:cstheme="majorHAnsi"/>
+        </w:rPr>
+        <w:t xml:space="preserve">Going by the coefficients of these dummy variables and their conversion </w:t>
+      </w:r>
+      <w:proofErr w:type="spellStart"/>
+      <w:r>
+        <w:rPr>
+          <w:rFonts w:asciiTheme="majorHAnsi" w:hAnsiTheme="majorHAnsi" w:cstheme="majorHAnsi"/>
+        </w:rPr>
+        <w:t>rates</w:t>
+      </w:r>
+      <w:proofErr w:type="gramStart"/>
+      <w:r>
+        <w:rPr>
+          <w:rFonts w:asciiTheme="majorHAnsi" w:hAnsiTheme="majorHAnsi" w:cstheme="majorHAnsi"/>
+        </w:rPr>
+        <w:t>,they</w:t>
       </w:r>
       <w:proofErr w:type="spellEnd"/>
       <w:proofErr w:type="gramEnd"/>
@@ -1766,23 +2186,8 @@
         <w:rPr>
           <w:rFonts w:asciiTheme="majorHAnsi" w:hAnsiTheme="majorHAnsi" w:cstheme="majorHAnsi"/>
         </w:rPr>
-        <w:t xml:space="preserve"> 1.5% are converted.</w:t>
-      </w:r>
-    </w:p>
-    <w:p>
-      <w:pPr>
-        <w:ind w:left="720"/>
-        <w:rPr>
-          <w:rFonts w:asciiTheme="majorHAnsi" w:hAnsiTheme="majorHAnsi" w:cstheme="majorHAnsi"/>
-        </w:rPr>
-      </w:pPr>
-    </w:p>
-    <w:p>
-      <w:pPr>
-        <w:rPr>
-          <w:rFonts w:asciiTheme="majorHAnsi" w:hAnsiTheme="majorHAnsi" w:cstheme="majorHAnsi"/>
-        </w:rPr>
-      </w:pPr>
+        <w:t xml:space="preserve"> give a clear picture of the scope of improvement.</w:t>
+      </w:r>
     </w:p>
     <w:p>
       <w:pPr>
@@ -1869,7 +2274,6 @@
         <w:rPr>
           <w:rFonts w:asciiTheme="majorHAnsi" w:hAnsiTheme="majorHAnsi" w:cstheme="majorHAnsi"/>
         </w:rPr>
-        <w:lastRenderedPageBreak/>
         <w:t xml:space="preserve">Based on the </w:t>
       </w:r>
       <w:proofErr w:type="spellStart"/>
@@ -1912,12 +2316,14 @@
       <w:pPr>
         <w:rPr>
           <w:rFonts w:asciiTheme="majorHAnsi" w:hAnsiTheme="majorHAnsi" w:cstheme="majorHAnsi"/>
+          <w:b/>
         </w:rPr>
       </w:pPr>
       <w:proofErr w:type="gramStart"/>
       <w:r>
         <w:rPr>
           <w:rFonts w:asciiTheme="majorHAnsi" w:hAnsiTheme="majorHAnsi" w:cstheme="majorHAnsi"/>
+          <w:b/>
         </w:rPr>
         <w:t>1.Reaching</w:t>
       </w:r>
@@ -1925,6 +2331,7 @@
       <w:r>
         <w:rPr>
           <w:rFonts w:asciiTheme="majorHAnsi" w:hAnsiTheme="majorHAnsi" w:cstheme="majorHAnsi"/>
+          <w:b/>
         </w:rPr>
         <w:t xml:space="preserve"> out to Working Professionals:</w:t>
       </w:r>
@@ -2024,7 +2431,13 @@
         <w:rPr>
           <w:rFonts w:asciiTheme="majorHAnsi" w:hAnsiTheme="majorHAnsi" w:cstheme="majorHAnsi"/>
         </w:rPr>
-        <w:t xml:space="preserve"> prospective candidates can be contacted through </w:t>
+        <w:t xml:space="preserve"> prospective candidates can</w:t>
+      </w:r>
+      <w:r>
+        <w:rPr>
+          <w:rFonts w:asciiTheme="majorHAnsi" w:hAnsiTheme="majorHAnsi" w:cstheme="majorHAnsi"/>
+        </w:rPr>
+        <w:t xml:space="preserve"> be contacted through </w:t>
       </w:r>
       <w:proofErr w:type="spellStart"/>
       <w:r>
@@ -2038,32 +2451,42 @@
         <w:rPr>
           <w:rFonts w:asciiTheme="majorHAnsi" w:hAnsiTheme="majorHAnsi" w:cstheme="majorHAnsi"/>
         </w:rPr>
-        <w:t>.</w:t>
-      </w:r>
-    </w:p>
-    <w:p>
-      <w:pPr>
-        <w:rPr>
-          <w:rFonts w:asciiTheme="majorHAnsi" w:hAnsiTheme="majorHAnsi" w:cstheme="majorHAnsi"/>
-        </w:rPr>
-      </w:pPr>
-    </w:p>
-    <w:p>
-      <w:pPr>
-        <w:rPr>
-          <w:rFonts w:asciiTheme="majorHAnsi" w:hAnsiTheme="majorHAnsi" w:cstheme="majorHAnsi"/>
+        <w:t xml:space="preserve">. </w:t>
+      </w:r>
+    </w:p>
+    <w:p>
+      <w:pPr>
+        <w:rPr>
+          <w:rFonts w:asciiTheme="majorHAnsi" w:hAnsiTheme="majorHAnsi" w:cstheme="majorHAnsi"/>
+        </w:rPr>
+      </w:pPr>
+    </w:p>
+    <w:p>
+      <w:pPr>
+        <w:rPr>
+          <w:rFonts w:asciiTheme="majorHAnsi" w:hAnsiTheme="majorHAnsi" w:cstheme="majorHAnsi"/>
+        </w:rPr>
+      </w:pPr>
+    </w:p>
+    <w:p>
+      <w:pPr>
+        <w:rPr>
+          <w:rFonts w:asciiTheme="majorHAnsi" w:hAnsiTheme="majorHAnsi" w:cstheme="majorHAnsi"/>
+          <w:b/>
         </w:rPr>
       </w:pPr>
       <w:proofErr w:type="gramStart"/>
       <w:r>
         <w:rPr>
           <w:rFonts w:asciiTheme="majorHAnsi" w:hAnsiTheme="majorHAnsi" w:cstheme="majorHAnsi"/>
+          <w:b/>
         </w:rPr>
         <w:t>2.</w:t>
       </w:r>
       <w:r>
         <w:rPr>
           <w:rFonts w:asciiTheme="majorHAnsi" w:hAnsiTheme="majorHAnsi" w:cstheme="majorHAnsi"/>
+          <w:b/>
         </w:rPr>
         <w:t>Attracting</w:t>
       </w:r>
@@ -2071,6 +2494,7 @@
       <w:r>
         <w:rPr>
           <w:rFonts w:asciiTheme="majorHAnsi" w:hAnsiTheme="majorHAnsi" w:cstheme="majorHAnsi"/>
+          <w:b/>
         </w:rPr>
         <w:t xml:space="preserve"> more references:</w:t>
       </w:r>
@@ -2135,12 +2559,106 @@
       <w:pPr>
         <w:rPr>
           <w:rFonts w:asciiTheme="majorHAnsi" w:hAnsiTheme="majorHAnsi" w:cstheme="majorHAnsi"/>
-        </w:rPr>
-      </w:pPr>
-      <w:r>
-        <w:rPr>
-          <w:rFonts w:asciiTheme="majorHAnsi" w:hAnsiTheme="majorHAnsi" w:cstheme="majorHAnsi"/>
-        </w:rPr>
+          <w:b/>
+        </w:rPr>
+      </w:pPr>
+      <w:proofErr w:type="gramStart"/>
+      <w:r>
+        <w:rPr>
+          <w:rFonts w:asciiTheme="majorHAnsi" w:hAnsiTheme="majorHAnsi" w:cstheme="majorHAnsi"/>
+          <w:b/>
+        </w:rPr>
+        <w:t>3.Increasing</w:t>
+      </w:r>
+      <w:proofErr w:type="gramEnd"/>
+      <w:r>
+        <w:rPr>
+          <w:rFonts w:asciiTheme="majorHAnsi" w:hAnsiTheme="majorHAnsi" w:cstheme="majorHAnsi"/>
+          <w:b/>
+        </w:rPr>
+        <w:t xml:space="preserve"> visitor count to the website:</w:t>
+      </w:r>
+    </w:p>
+    <w:p>
+      <w:pPr>
+        <w:rPr>
+          <w:rFonts w:asciiTheme="majorHAnsi" w:hAnsiTheme="majorHAnsi" w:cstheme="majorHAnsi"/>
+          <w:b/>
+        </w:rPr>
+      </w:pPr>
+    </w:p>
+    <w:p>
+      <w:pPr>
+        <w:rPr>
+          <w:rFonts w:asciiTheme="majorHAnsi" w:hAnsiTheme="majorHAnsi" w:cstheme="majorHAnsi"/>
+        </w:rPr>
+      </w:pPr>
+      <w:r>
+        <w:rPr>
+          <w:rFonts w:asciiTheme="majorHAnsi" w:hAnsiTheme="majorHAnsi" w:cstheme="majorHAnsi"/>
+        </w:rPr>
+        <w:t>E</w:t>
+      </w:r>
+      <w:r>
+        <w:rPr>
+          <w:rFonts w:asciiTheme="majorHAnsi" w:hAnsiTheme="majorHAnsi" w:cstheme="majorHAnsi"/>
+        </w:rPr>
+        <w:t>ffective</w:t>
+      </w:r>
+      <w:r>
+        <w:rPr>
+          <w:rFonts w:asciiTheme="majorHAnsi" w:hAnsiTheme="majorHAnsi" w:cstheme="majorHAnsi"/>
+        </w:rPr>
+        <w:t>ly promote</w:t>
+      </w:r>
+      <w:bookmarkStart w:id="0" w:name="_GoBack"/>
+      <w:bookmarkEnd w:id="0"/>
+      <w:r>
+        <w:rPr>
+          <w:rFonts w:asciiTheme="majorHAnsi" w:hAnsiTheme="majorHAnsi" w:cstheme="majorHAnsi"/>
+        </w:rPr>
+        <w:t xml:space="preserve"> courses and the X educational company to attract more visitors to the website as Visits has a positive impact on the lead conversion.</w:t>
+      </w:r>
+    </w:p>
+    <w:p>
+      <w:pPr>
+        <w:rPr>
+          <w:rFonts w:asciiTheme="majorHAnsi" w:hAnsiTheme="majorHAnsi" w:cstheme="majorHAnsi"/>
+        </w:rPr>
+      </w:pPr>
+    </w:p>
+    <w:p>
+      <w:pPr>
+        <w:rPr>
+          <w:rFonts w:asciiTheme="majorHAnsi" w:hAnsiTheme="majorHAnsi" w:cstheme="majorHAnsi"/>
+        </w:rPr>
+      </w:pPr>
+    </w:p>
+    <w:p>
+      <w:pPr>
+        <w:rPr>
+          <w:rFonts w:asciiTheme="majorHAnsi" w:hAnsiTheme="majorHAnsi" w:cstheme="majorHAnsi"/>
+        </w:rPr>
+      </w:pPr>
+    </w:p>
+    <w:p>
+      <w:pPr>
+        <w:rPr>
+          <w:rFonts w:asciiTheme="majorHAnsi" w:hAnsiTheme="majorHAnsi" w:cstheme="majorHAnsi"/>
+        </w:rPr>
+      </w:pPr>
+    </w:p>
+    <w:p>
+      <w:pPr>
+        <w:rPr>
+          <w:rFonts w:asciiTheme="majorHAnsi" w:hAnsiTheme="majorHAnsi" w:cstheme="majorHAnsi"/>
+        </w:rPr>
+      </w:pPr>
+      <w:r>
+        <w:rPr>
+          <w:rFonts w:asciiTheme="majorHAnsi" w:hAnsiTheme="majorHAnsi" w:cstheme="majorHAnsi"/>
+        </w:rPr>
+        <w:lastRenderedPageBreak/>
         <w:br/>
       </w:r>
     </w:p>
@@ -2498,7 +3016,6 @@
         <w:rPr>
           <w:rFonts w:asciiTheme="majorHAnsi" w:hAnsiTheme="majorHAnsi" w:cstheme="majorHAnsi"/>
         </w:rPr>
-        <w:lastRenderedPageBreak/>
         <w:t xml:space="preserve">Customizing content based on their </w:t>
       </w:r>
       <w:proofErr w:type="gramStart"/>

</xml_diff>